<commit_message>
science week thesis upd
</commit_message>
<xml_diff>
--- a/theses/docx/science_week_thesis.docx
+++ b/theses/docx/science_week_thesis.docx
@@ -1,9 +1,10 @@
 
 <file path=word/document.xml><?xml version="1.0" encoding="utf-8"?>
-<w:document xmlns:ve="http://schemas.openxmlformats.org/markup-compatibility/2006" xmlns:o="urn:schemas-microsoft-com:office:office" xmlns:r="http://schemas.openxmlformats.org/officeDocument/2006/relationships" xmlns:m="http://schemas.openxmlformats.org/officeDocument/2006/math" xmlns:v="urn:schemas-microsoft-com:vml" xmlns:wp="http://schemas.openxmlformats.org/drawingml/2006/wordprocessingDrawing" xmlns:w10="urn:schemas-microsoft-com:office:word" xmlns:w="http://schemas.openxmlformats.org/wordprocessingml/2006/main" xmlns:wne="http://schemas.microsoft.com/office/word/2006/wordml">
+<w:document xmlns:wpc="http://schemas.microsoft.com/office/word/2010/wordprocessingCanvas" xmlns:mc="http://schemas.openxmlformats.org/markup-compatibility/2006" xmlns:o="urn:schemas-microsoft-com:office:office" xmlns:r="http://schemas.openxmlformats.org/officeDocument/2006/relationships" xmlns:m="http://schemas.openxmlformats.org/officeDocument/2006/math" xmlns:v="urn:schemas-microsoft-com:vml" xmlns:wp14="http://schemas.microsoft.com/office/word/2010/wordprocessingDrawing" xmlns:wp="http://schemas.openxmlformats.org/drawingml/2006/wordprocessingDrawing" xmlns:w10="urn:schemas-microsoft-com:office:word" xmlns:w="http://schemas.openxmlformats.org/wordprocessingml/2006/main" xmlns:w14="http://schemas.microsoft.com/office/word/2010/wordml" xmlns:wpg="http://schemas.microsoft.com/office/word/2010/wordprocessingGroup" xmlns:wpi="http://schemas.microsoft.com/office/word/2010/wordprocessingInk" xmlns:wne="http://schemas.microsoft.com/office/word/2006/wordml" xmlns:wps="http://schemas.microsoft.com/office/word/2010/wordprocessingShape" mc:Ignorable="w14 wp14">
   <w:body>
     <w:p>
       <w:pPr>
+        <w:spacing w:after="0" w:line="240" w:lineRule="auto"/>
         <w:rPr>
           <w:lang w:val="en-US"/>
         </w:rPr>
@@ -20,6 +21,7 @@
     </w:p>
     <w:p>
       <w:pPr>
+        <w:spacing w:after="0" w:line="240" w:lineRule="auto"/>
         <w:jc w:val="right"/>
       </w:pPr>
       <w:proofErr w:type="spellStart"/>
@@ -50,42 +52,962 @@
       </w:r>
       <w:proofErr w:type="spellEnd"/>
       <w:r>
-        <w:t xml:space="preserve"> (), А.В.Щукин, к.т.н., доц.</w:t>
+        <w:t xml:space="preserve"> (</w:t>
+      </w:r>
+      <w:r>
+        <w:t>студ</w:t>
+      </w:r>
+      <w:r>
+        <w:t>.</w:t>
+      </w:r>
+      <w:r>
+        <w:t xml:space="preserve"> НИУ ИТМО</w:t>
+      </w:r>
+      <w:r>
+        <w:t>,</w:t>
+      </w:r>
+      <w:r>
+        <w:t xml:space="preserve"> каф. </w:t>
+      </w:r>
+      <w:r>
+        <w:t>КТ</w:t>
+      </w:r>
+      <w:r>
+        <w:t>)</w:t>
+      </w:r>
+      <w:r>
+        <w:t>,</w:t>
+      </w:r>
+      <w:r>
+        <w:br/>
+      </w:r>
+      <w:proofErr w:type="spellStart"/>
+      <w:r>
+        <w:t>А.В.Щукин</w:t>
+      </w:r>
+      <w:proofErr w:type="spellEnd"/>
+      <w:r>
+        <w:t>, к.т.н., доц.</w:t>
       </w:r>
       <w:proofErr w:type="gramEnd"/>
     </w:p>
     <w:p>
       <w:pPr>
+        <w:spacing w:after="0" w:line="240" w:lineRule="auto"/>
         <w:jc w:val="right"/>
       </w:pPr>
     </w:p>
     <w:p>
       <w:pPr>
+        <w:spacing w:after="0" w:line="240" w:lineRule="auto"/>
         <w:jc w:val="center"/>
         <w:rPr>
+          <w:caps/>
+        </w:rPr>
+      </w:pPr>
+      <w:r>
+        <w:rPr>
+          <w:caps/>
+        </w:rPr>
+        <w:t>Разработка платформы для усовершенствованной автоматизации и расширения приложений</w:t>
+      </w:r>
+    </w:p>
+    <w:p>
+      <w:pPr>
+        <w:spacing w:after="0" w:line="240" w:lineRule="auto"/>
+        <w:jc w:val="center"/>
+        <w:rPr>
+          <w:caps/>
+        </w:rPr>
+      </w:pPr>
+    </w:p>
+    <w:p>
+      <w:pPr>
+        <w:spacing w:after="0" w:line="240" w:lineRule="auto"/>
+        <w:ind w:firstLine="567"/>
+        <w:jc w:val="both"/>
+      </w:pPr>
+      <w:r>
+        <w:t>При разработке больших программных комплексов зачастую возникают задачи, связанные с поддержкой плагинов</w:t>
+      </w:r>
+      <w:r>
+        <w:t xml:space="preserve"> или скриптов</w:t>
+      </w:r>
+      <w:r>
+        <w:t xml:space="preserve">, расширяющих и дополняющих возможности приложения, а также возможность конфигурировать, настраивать и переопределять поведение приложения конечным пользователем. Среди существующих подходов можно выделить </w:t>
+      </w:r>
+      <w:proofErr w:type="gramStart"/>
+      <w:r>
+        <w:t>следующие</w:t>
+      </w:r>
+      <w:proofErr w:type="gramEnd"/>
+      <w:r>
+        <w:t>:</w:t>
+      </w:r>
+    </w:p>
+    <w:p>
+      <w:pPr>
+        <w:pStyle w:val="a5"/>
+        <w:numPr>
+          <w:ilvl w:val="0"/>
+          <w:numId w:val="2"/>
+        </w:numPr>
+        <w:spacing w:after="0" w:line="240" w:lineRule="auto"/>
+        <w:ind w:left="567" w:firstLine="0"/>
+        <w:jc w:val="both"/>
+      </w:pPr>
+      <w:r>
+        <w:t xml:space="preserve">Автоматическое обновление </w:t>
+      </w:r>
+      <w:proofErr w:type="gramStart"/>
+      <w:r>
+        <w:t>ПО</w:t>
+      </w:r>
+      <w:proofErr w:type="gramEnd"/>
+      <w:r>
+        <w:t xml:space="preserve">. Заключается в том, что программный продукт периодически проверяет наличие обновлений с использованием сети Интернет. Чаще </w:t>
+      </w:r>
+      <w:proofErr w:type="gramStart"/>
+      <w:r>
+        <w:t>всего</w:t>
+      </w:r>
+      <w:proofErr w:type="gramEnd"/>
+      <w:r>
+        <w:t xml:space="preserve"> таким </w:t>
+      </w:r>
+      <w:r>
+        <w:t>образом</w:t>
+      </w:r>
+      <w:r>
+        <w:t xml:space="preserve"> производитель ПО выпускает пакеты обновлений, исправляющие существующие ошибки. Реже добавляется новый функционал</w:t>
+      </w:r>
+      <w:r>
+        <w:t>.</w:t>
+      </w:r>
+    </w:p>
+    <w:p>
+      <w:pPr>
+        <w:pStyle w:val="a5"/>
+        <w:numPr>
+          <w:ilvl w:val="0"/>
+          <w:numId w:val="2"/>
+        </w:numPr>
+        <w:spacing w:after="0" w:line="240" w:lineRule="auto"/>
+        <w:ind w:left="567" w:firstLine="0"/>
+        <w:jc w:val="both"/>
+      </w:pPr>
+      <w:r>
+        <w:t xml:space="preserve">Поддержка плагинов сторонних производителей. Позволяет расширять функционал приложения за счёт дополнений, разработанных как производителем </w:t>
+      </w:r>
+      <w:proofErr w:type="gramStart"/>
+      <w:r>
+        <w:t>ПО</w:t>
+      </w:r>
+      <w:proofErr w:type="gramEnd"/>
+      <w:r>
+        <w:t>, так и сторонними разработчиками</w:t>
+      </w:r>
+      <w:r>
+        <w:t>.</w:t>
+      </w:r>
+    </w:p>
+    <w:p>
+      <w:pPr>
+        <w:pStyle w:val="a5"/>
+        <w:numPr>
+          <w:ilvl w:val="0"/>
+          <w:numId w:val="2"/>
+        </w:numPr>
+        <w:spacing w:after="0" w:line="240" w:lineRule="auto"/>
+        <w:ind w:left="567" w:firstLine="0"/>
+        <w:jc w:val="both"/>
+      </w:pPr>
+      <w:r>
+        <w:t>Наличие SDK для разработки плагинов. Позволяет добавить новые возможности в приложение за счёт самостоятельной разработки дополнения.</w:t>
+      </w:r>
+    </w:p>
+    <w:p>
+      <w:pPr>
+        <w:pStyle w:val="a5"/>
+        <w:numPr>
+          <w:ilvl w:val="0"/>
+          <w:numId w:val="2"/>
+        </w:numPr>
+        <w:spacing w:after="0" w:line="240" w:lineRule="auto"/>
+        <w:ind w:left="567" w:firstLine="0"/>
+        <w:jc w:val="both"/>
+      </w:pPr>
+      <w:r>
+        <w:t xml:space="preserve">Поддержка </w:t>
+      </w:r>
+      <w:r>
+        <w:t>скриптов</w:t>
+      </w:r>
+      <w:r>
+        <w:t>. Позволяет конечному пользователю настраивать поведение приложения, а также реализовывать новые функции, за счёт написания кода скрипта.</w:t>
+      </w:r>
+    </w:p>
+    <w:p>
+      <w:pPr>
+        <w:spacing w:after="0" w:line="240" w:lineRule="auto"/>
+        <w:ind w:firstLine="567"/>
+        <w:jc w:val="both"/>
+      </w:pPr>
+      <w:r>
+        <w:t xml:space="preserve">С точки зрения числа предоставляемых возможностей и гибкости наибольший интерес представляет четвёртый вариант. В зависимости от специфики разрабатываемого </w:t>
+      </w:r>
+      <w:proofErr w:type="gramStart"/>
+      <w:r>
+        <w:t>ПО могут</w:t>
+      </w:r>
+      <w:proofErr w:type="gramEnd"/>
+      <w:r>
+        <w:t xml:space="preserve"> быть различные сценарии использования скриптов:</w:t>
+      </w:r>
+    </w:p>
+    <w:p>
+      <w:pPr>
+        <w:pStyle w:val="a5"/>
+        <w:numPr>
+          <w:ilvl w:val="0"/>
+          <w:numId w:val="1"/>
+        </w:numPr>
+        <w:spacing w:after="0" w:line="240" w:lineRule="auto"/>
+        <w:ind w:left="567" w:firstLine="0"/>
+        <w:jc w:val="both"/>
+      </w:pPr>
+      <w:r>
+        <w:t>Простейшее конфигурирование приложения конечным пользователем (при этом конечный пользователь вовсе не должен быть профессиональным разработчиком)</w:t>
+      </w:r>
+    </w:p>
+    <w:p>
+      <w:pPr>
+        <w:pStyle w:val="a5"/>
+        <w:numPr>
+          <w:ilvl w:val="0"/>
+          <w:numId w:val="1"/>
+        </w:numPr>
+        <w:spacing w:after="0" w:line="240" w:lineRule="auto"/>
+        <w:ind w:left="567" w:firstLine="0"/>
+        <w:jc w:val="both"/>
+      </w:pPr>
+      <w:r>
+        <w:t xml:space="preserve">Разработка дополнений, расширяющих возможности приложения и переопределяющих текущее поведение </w:t>
+      </w:r>
+      <w:proofErr w:type="gramStart"/>
+      <w:r>
+        <w:t>ПО</w:t>
+      </w:r>
+      <w:proofErr w:type="gramEnd"/>
+    </w:p>
+    <w:p>
+      <w:pPr>
+        <w:pStyle w:val="a5"/>
+        <w:numPr>
+          <w:ilvl w:val="0"/>
+          <w:numId w:val="1"/>
+        </w:numPr>
+        <w:spacing w:after="0" w:line="240" w:lineRule="auto"/>
+        <w:ind w:left="567" w:firstLine="0"/>
+        <w:jc w:val="both"/>
+      </w:pPr>
+      <w:r>
+        <w:t>Распространение разработанных</w:t>
+      </w:r>
+      <w:r>
+        <w:t xml:space="preserve"> скриптов сторонними разработчиками</w:t>
+      </w:r>
+    </w:p>
+    <w:p>
+      <w:pPr>
+        <w:spacing w:after="0" w:line="240" w:lineRule="auto"/>
+        <w:ind w:firstLine="567"/>
+        <w:jc w:val="both"/>
+      </w:pPr>
+      <w:r>
+        <w:t>В настоящее время многие разработчики предоставляют возможность использовать скрипты в своих прил</w:t>
+      </w:r>
+      <w:r>
+        <w:t>ожениях</w:t>
+      </w:r>
+      <w:proofErr w:type="gramStart"/>
+      <w:r>
+        <w:t>.</w:t>
+      </w:r>
+      <w:proofErr w:type="gramEnd"/>
+      <w:r>
+        <w:t xml:space="preserve"> Многообразие </w:t>
+      </w:r>
+      <w:proofErr w:type="gramStart"/>
+      <w:r>
+        <w:t>ПО</w:t>
+      </w:r>
+      <w:proofErr w:type="gramEnd"/>
+      <w:r>
+        <w:t xml:space="preserve"> </w:t>
+      </w:r>
+      <w:proofErr w:type="gramStart"/>
+      <w:r>
+        <w:t>с</w:t>
+      </w:r>
+      <w:proofErr w:type="gramEnd"/>
+      <w:r>
+        <w:t xml:space="preserve"> поддержкой расширений очень велико: это различные офисные пакеты, среды разработки, графические редакторы, среды трехмерного моделирования, видеоигры, САПР, </w:t>
+      </w:r>
+      <w:r>
+        <w:rPr>
           <w:lang w:val="en-US"/>
         </w:rPr>
-      </w:pPr>
-      <w:r>
-        <w:t>НАЗВАНИЕ ТЕМЫ</w:t>
-      </w:r>
-    </w:p>
-    <w:p>
-      <w:pPr>
+        <w:t>CAD</w:t>
+      </w:r>
+      <w:r>
+        <w:t xml:space="preserve"> </w:t>
+      </w:r>
+      <w:r>
+        <w:t>и многие другие программные продукты.</w:t>
+      </w:r>
+      <w:r>
+        <w:t xml:space="preserve"> Для удобства и унификации подхода разработаны различные технологии и программные платформы, позволяющие упростить и ускорить внедрение поддержки скриптов в программный продукт:</w:t>
+      </w:r>
+    </w:p>
+    <w:p>
+      <w:pPr>
+        <w:pStyle w:val="a5"/>
+        <w:numPr>
+          <w:ilvl w:val="0"/>
+          <w:numId w:val="6"/>
+        </w:numPr>
+        <w:spacing w:after="0" w:line="240" w:lineRule="auto"/>
+        <w:jc w:val="both"/>
+      </w:pPr>
+      <w:r>
         <w:rPr>
           <w:lang w:val="en-US"/>
         </w:rPr>
-      </w:pPr>
-    </w:p>
-    <w:p>
-      <w:pPr>
+        <w:t>VBA</w:t>
+      </w:r>
+    </w:p>
+    <w:p>
+      <w:pPr>
+        <w:pStyle w:val="a5"/>
+        <w:numPr>
+          <w:ilvl w:val="0"/>
+          <w:numId w:val="6"/>
+        </w:numPr>
+        <w:spacing w:after="0" w:line="240" w:lineRule="auto"/>
+        <w:jc w:val="both"/>
         <w:rPr>
           <w:lang w:val="en-US"/>
         </w:rPr>
       </w:pPr>
       <w:r>
-        <w:t>Текст тезисов.</w:t>
-      </w:r>
+        <w:rPr>
+          <w:lang w:val="en-US"/>
+        </w:rPr>
+        <w:t>VSTA</w:t>
+      </w:r>
+      <w:r>
+        <w:rPr>
+          <w:lang w:val="en-US"/>
+        </w:rPr>
+        <w:t xml:space="preserve">, </w:t>
+      </w:r>
+      <w:r>
+        <w:rPr>
+          <w:lang w:val="en-US"/>
+        </w:rPr>
+        <w:t>VSTO</w:t>
+      </w:r>
+    </w:p>
+    <w:p>
+      <w:pPr>
+        <w:pStyle w:val="a5"/>
+        <w:numPr>
+          <w:ilvl w:val="0"/>
+          <w:numId w:val="6"/>
+        </w:numPr>
+        <w:spacing w:after="0" w:line="240" w:lineRule="auto"/>
+        <w:jc w:val="both"/>
+        <w:rPr>
+          <w:lang w:val="en-US"/>
+        </w:rPr>
+      </w:pPr>
+      <w:proofErr w:type="spellStart"/>
+      <w:r>
+        <w:rPr>
+          <w:lang w:val="en-US"/>
+        </w:rPr>
+        <w:t>IronPython</w:t>
+      </w:r>
+      <w:proofErr w:type="spellEnd"/>
+    </w:p>
+    <w:p>
+      <w:pPr>
+        <w:pStyle w:val="a5"/>
+        <w:numPr>
+          <w:ilvl w:val="0"/>
+          <w:numId w:val="6"/>
+        </w:numPr>
+        <w:spacing w:after="0" w:line="240" w:lineRule="auto"/>
+        <w:jc w:val="both"/>
+        <w:rPr>
+          <w:lang w:val="en-US"/>
+        </w:rPr>
+      </w:pPr>
+      <w:proofErr w:type="spellStart"/>
+      <w:r>
+        <w:rPr>
+          <w:lang w:val="en-US"/>
+        </w:rPr>
+        <w:t>AutoLISP</w:t>
+      </w:r>
+      <w:proofErr w:type="spellEnd"/>
+    </w:p>
+    <w:p>
+      <w:pPr>
+        <w:pStyle w:val="a5"/>
+        <w:numPr>
+          <w:ilvl w:val="0"/>
+          <w:numId w:val="6"/>
+        </w:numPr>
+        <w:spacing w:after="0" w:line="240" w:lineRule="auto"/>
+        <w:jc w:val="both"/>
+        <w:rPr>
+          <w:lang w:val="en-US"/>
+        </w:rPr>
+      </w:pPr>
+      <w:r>
+        <w:rPr>
+          <w:lang w:val="en-US"/>
+        </w:rPr>
+        <w:t>Game Maker Language</w:t>
+      </w:r>
+    </w:p>
+    <w:p>
+      <w:pPr>
+        <w:spacing w:after="0" w:line="240" w:lineRule="auto"/>
+        <w:ind w:firstLine="567"/>
+        <w:jc w:val="both"/>
+      </w:pPr>
+      <w:r>
+        <w:t>При более детальном изучении существующих решений становится понятно, что все они решают лишь частные случаи задачи и их возможностей может оказатьс</w:t>
+      </w:r>
+      <w:r>
+        <w:t>я недостаточно для использования</w:t>
+      </w:r>
+      <w:r>
+        <w:t xml:space="preserve"> в крупных программных комплексах. Таким </w:t>
+      </w:r>
+      <w:r>
+        <w:t>образом,</w:t>
+      </w:r>
+      <w:r>
+        <w:t xml:space="preserve"> было принято решение разработать универсальных подход для решения поставленной задачи, который объединял бы преимущества существующих решений, а также обеспечивал возможность быстрой интеграции поддержки </w:t>
+      </w:r>
+      <w:r>
+        <w:t>расширений</w:t>
+      </w:r>
+      <w:r>
+        <w:t xml:space="preserve"> </w:t>
+      </w:r>
+      <w:proofErr w:type="gramStart"/>
+      <w:r>
+        <w:t>в</w:t>
+      </w:r>
+      <w:proofErr w:type="gramEnd"/>
+      <w:r>
+        <w:t xml:space="preserve"> существующее ПО. Кроме того, существенное </w:t>
+      </w:r>
+      <w:r>
+        <w:lastRenderedPageBreak/>
+        <w:t>преимущество предлагаемого подхода состоит в том, что расширение сочетает в себе преимущества как плагина (</w:t>
+      </w:r>
+      <w:proofErr w:type="spellStart"/>
+      <w:r>
+        <w:t>Компилируемость</w:t>
+      </w:r>
+      <w:proofErr w:type="spellEnd"/>
+      <w:r>
+        <w:t>, и как следствие более высокая скорость работы</w:t>
+      </w:r>
+      <w:r>
+        <w:t xml:space="preserve">, </w:t>
+      </w:r>
+      <w:r>
+        <w:t>глубокая интеграция в приложение, полный доступ ко всем ресурсам платформы), так и скрипта (стабильность, простота использования</w:t>
+      </w:r>
+      <w:r>
+        <w:t>, возможность отладки</w:t>
+      </w:r>
+      <w:r>
+        <w:t>).</w:t>
+      </w:r>
+    </w:p>
+    <w:p>
+      <w:pPr>
+        <w:spacing w:after="0" w:line="240" w:lineRule="auto"/>
+        <w:ind w:firstLine="567"/>
+        <w:jc w:val="both"/>
+      </w:pPr>
+      <w:r>
+        <w:t>Итак, необходимо сформулировать основные требования</w:t>
+      </w:r>
+      <w:r>
+        <w:t xml:space="preserve">, которым должна отвечать </w:t>
+      </w:r>
+      <w:r>
+        <w:t>платформа поддержки расширений</w:t>
+      </w:r>
+      <w:r>
+        <w:t>:</w:t>
+      </w:r>
+    </w:p>
+    <w:p>
+      <w:pPr>
+        <w:pStyle w:val="a5"/>
+        <w:numPr>
+          <w:ilvl w:val="0"/>
+          <w:numId w:val="7"/>
+        </w:numPr>
+        <w:spacing w:after="0" w:line="240" w:lineRule="auto"/>
+        <w:ind w:left="567" w:firstLine="0"/>
+        <w:jc w:val="both"/>
+      </w:pPr>
+      <w:r>
+        <w:t xml:space="preserve">Простота использования. </w:t>
+      </w:r>
+      <w:r>
+        <w:t xml:space="preserve">Не требует SDK и другого </w:t>
+      </w:r>
+      <w:proofErr w:type="gramStart"/>
+      <w:r>
+        <w:t>ПО</w:t>
+      </w:r>
+      <w:proofErr w:type="gramEnd"/>
+      <w:r>
+        <w:t xml:space="preserve"> для создания расширений. Вся работа происходит в</w:t>
+      </w:r>
+      <w:r>
+        <w:t>о встроенной</w:t>
+      </w:r>
+      <w:r>
+        <w:t xml:space="preserve"> среде разработки (IDE).</w:t>
+      </w:r>
+    </w:p>
+    <w:p>
+      <w:pPr>
+        <w:pStyle w:val="a5"/>
+        <w:numPr>
+          <w:ilvl w:val="0"/>
+          <w:numId w:val="7"/>
+        </w:numPr>
+        <w:spacing w:after="0" w:line="240" w:lineRule="auto"/>
+        <w:ind w:left="567" w:firstLine="0"/>
+        <w:jc w:val="both"/>
+      </w:pPr>
+      <w:r>
+        <w:t>Возможность работы как под x86, так и под x64 архитектурами.</w:t>
+      </w:r>
+    </w:p>
+    <w:p>
+      <w:pPr>
+        <w:pStyle w:val="a5"/>
+        <w:numPr>
+          <w:ilvl w:val="0"/>
+          <w:numId w:val="7"/>
+        </w:numPr>
+        <w:spacing w:after="0" w:line="240" w:lineRule="auto"/>
+        <w:ind w:left="567" w:firstLine="0"/>
+        <w:jc w:val="both"/>
+      </w:pPr>
+      <w:r>
+        <w:t>Возможность отладки расширения.</w:t>
+      </w:r>
+    </w:p>
+    <w:p>
+      <w:pPr>
+        <w:pStyle w:val="a5"/>
+        <w:numPr>
+          <w:ilvl w:val="0"/>
+          <w:numId w:val="7"/>
+        </w:numPr>
+        <w:spacing w:after="0" w:line="240" w:lineRule="auto"/>
+        <w:ind w:left="567" w:firstLine="0"/>
+        <w:jc w:val="both"/>
+      </w:pPr>
+      <w:r>
+        <w:t>Доступ расширения к объектам расширяемого приложения, реакци</w:t>
+      </w:r>
+      <w:r>
+        <w:t>я на его события.</w:t>
+      </w:r>
+    </w:p>
+    <w:p>
+      <w:pPr>
+        <w:pStyle w:val="a5"/>
+        <w:numPr>
+          <w:ilvl w:val="0"/>
+          <w:numId w:val="7"/>
+        </w:numPr>
+        <w:spacing w:after="0" w:line="240" w:lineRule="auto"/>
+        <w:ind w:left="567" w:firstLine="0"/>
+        <w:jc w:val="both"/>
+      </w:pPr>
+      <w:r>
+        <w:t>Поддержка большого числа расширений и взаимодействи</w:t>
+      </w:r>
+      <w:r>
+        <w:t>е их друг с другом. В том числе в</w:t>
+      </w:r>
+      <w:r>
+        <w:t>озможность разрешения зависимостей между расширениями.</w:t>
+      </w:r>
+    </w:p>
+    <w:p>
+      <w:pPr>
+        <w:pStyle w:val="a5"/>
+        <w:numPr>
+          <w:ilvl w:val="0"/>
+          <w:numId w:val="7"/>
+        </w:numPr>
+        <w:spacing w:after="0" w:line="240" w:lineRule="auto"/>
+        <w:ind w:left="567" w:firstLine="0"/>
+        <w:jc w:val="both"/>
+      </w:pPr>
+      <w:r>
+        <w:t>Удобные инструмент</w:t>
+      </w:r>
+      <w:r>
+        <w:t>ы для написания кода (</w:t>
+      </w:r>
+      <w:proofErr w:type="gramStart"/>
+      <w:r>
+        <w:t>Аналогичных</w:t>
+      </w:r>
+      <w:proofErr w:type="gramEnd"/>
+      <w:r>
+        <w:t xml:space="preserve"> </w:t>
+      </w:r>
+      <w:proofErr w:type="spellStart"/>
+      <w:r>
+        <w:t>IntelliSense</w:t>
+      </w:r>
+      <w:proofErr w:type="spellEnd"/>
+      <w:r>
+        <w:t xml:space="preserve"> в </w:t>
+      </w:r>
+      <w:r>
+        <w:rPr>
+          <w:lang w:val="en-US"/>
+        </w:rPr>
+        <w:t>MS</w:t>
+      </w:r>
+      <w:r>
+        <w:t xml:space="preserve"> </w:t>
+      </w:r>
+      <w:r>
+        <w:rPr>
+          <w:lang w:val="en-US"/>
+        </w:rPr>
+        <w:t>Visual</w:t>
+      </w:r>
+      <w:r>
+        <w:t xml:space="preserve"> </w:t>
+      </w:r>
+      <w:r>
+        <w:rPr>
+          <w:lang w:val="en-US"/>
+        </w:rPr>
+        <w:t>Studio</w:t>
+      </w:r>
+      <w:r>
+        <w:t>).</w:t>
+      </w:r>
+    </w:p>
+    <w:p>
+      <w:pPr>
+        <w:pStyle w:val="a5"/>
+        <w:numPr>
+          <w:ilvl w:val="0"/>
+          <w:numId w:val="7"/>
+        </w:numPr>
+        <w:spacing w:after="0" w:line="240" w:lineRule="auto"/>
+        <w:ind w:left="567" w:firstLine="0"/>
+        <w:jc w:val="both"/>
+      </w:pPr>
+      <w:r>
+        <w:t xml:space="preserve">Возможность </w:t>
+      </w:r>
+      <w:r>
+        <w:t xml:space="preserve">удобного </w:t>
+      </w:r>
+      <w:r>
+        <w:t>хранения расширений</w:t>
+      </w:r>
+    </w:p>
+    <w:p>
+      <w:pPr>
+        <w:pStyle w:val="a5"/>
+        <w:numPr>
+          <w:ilvl w:val="0"/>
+          <w:numId w:val="7"/>
+        </w:numPr>
+        <w:spacing w:after="0" w:line="240" w:lineRule="auto"/>
+        <w:ind w:left="567" w:firstLine="0"/>
+        <w:jc w:val="both"/>
+      </w:pPr>
+      <w:r>
+        <w:t>Компиляция и пе</w:t>
+      </w:r>
+      <w:r>
+        <w:t>резагрузка расширения «на лету».</w:t>
+      </w:r>
+    </w:p>
+    <w:p>
+      <w:pPr>
+        <w:pStyle w:val="a5"/>
+        <w:spacing w:after="0" w:line="240" w:lineRule="auto"/>
+        <w:ind w:left="0" w:firstLine="567"/>
+        <w:jc w:val="both"/>
+      </w:pPr>
+      <w:r>
+        <w:t xml:space="preserve">В качестве встроенной среды </w:t>
+      </w:r>
+      <w:proofErr w:type="gramStart"/>
+      <w:r>
+        <w:t>разработки</w:t>
+      </w:r>
+      <w:proofErr w:type="gramEnd"/>
+      <w:r>
+        <w:t xml:space="preserve"> была выбрана </w:t>
+      </w:r>
+      <w:r>
+        <w:rPr>
+          <w:lang w:val="en-US"/>
+        </w:rPr>
+        <w:t>IDE</w:t>
+      </w:r>
+      <w:r>
+        <w:t xml:space="preserve"> с открытым исходным кодом</w:t>
+      </w:r>
+      <w:r>
+        <w:t xml:space="preserve"> </w:t>
+      </w:r>
+      <w:proofErr w:type="spellStart"/>
+      <w:r>
+        <w:rPr>
+          <w:lang w:val="en-US"/>
+        </w:rPr>
+        <w:t>SharpDevelop</w:t>
+      </w:r>
+      <w:proofErr w:type="spellEnd"/>
+      <w:r>
+        <w:t>.</w:t>
+      </w:r>
+      <w:r>
+        <w:t xml:space="preserve"> </w:t>
+      </w:r>
+      <w:r>
+        <w:t xml:space="preserve">Выбор обусловлен тем, что эта </w:t>
+      </w:r>
+      <w:r>
+        <w:rPr>
+          <w:lang w:val="en-US"/>
+        </w:rPr>
+        <w:t>IDE</w:t>
+      </w:r>
+      <w:r>
+        <w:t xml:space="preserve"> </w:t>
+      </w:r>
+      <w:r>
+        <w:t xml:space="preserve">имеет </w:t>
+      </w:r>
+      <w:r>
+        <w:t xml:space="preserve">возможность внешнего программного управления и поддерживает </w:t>
+      </w:r>
+      <w:proofErr w:type="spellStart"/>
+      <w:r>
+        <w:t>кастомизацию</w:t>
+      </w:r>
+      <w:proofErr w:type="spellEnd"/>
+      <w:r>
+        <w:t>.</w:t>
+      </w:r>
+      <w:r>
+        <w:t xml:space="preserve"> На рис. 1 показаны основные архитектурные модули платформы и их взаимодействие.</w:t>
+      </w:r>
+    </w:p>
+    <w:p>
+      <w:pPr>
+        <w:pStyle w:val="a5"/>
+        <w:spacing w:after="0" w:line="240" w:lineRule="auto"/>
+        <w:ind w:left="0" w:firstLine="567"/>
+        <w:jc w:val="center"/>
+        <w:rPr>
+          <w:sz w:val="22"/>
+          <w:szCs w:val="22"/>
+        </w:rPr>
+      </w:pPr>
+    </w:p>
+    <w:p>
+      <w:pPr>
+        <w:pStyle w:val="a5"/>
+        <w:spacing w:after="0" w:line="240" w:lineRule="auto"/>
+        <w:ind w:left="0" w:firstLine="567"/>
+        <w:jc w:val="center"/>
+        <w:rPr>
+          <w:sz w:val="22"/>
+          <w:szCs w:val="22"/>
+        </w:rPr>
+      </w:pPr>
+      <w:r>
+        <w:rPr>
+          <w:noProof/>
+          <w:sz w:val="22"/>
+          <w:szCs w:val="22"/>
+          <w:lang w:eastAsia="ru-RU" w:bidi="ar-SA"/>
+        </w:rPr>
+        <w:drawing>
+          <wp:inline distT="0" distB="0" distL="0" distR="0">
+            <wp:extent cx="5579950" cy="2521058"/>
+            <wp:effectExtent l="0" t="0" r="0" b="0"/>
+            <wp:docPr id="3" name="Рисунок 3" descr="C:\Users\anton\Downloads\Drawing1231 (1).png"/>
+            <wp:cNvGraphicFramePr>
+              <a:graphicFrameLocks xmlns:a="http://schemas.openxmlformats.org/drawingml/2006/main" noChangeAspect="1"/>
+            </wp:cNvGraphicFramePr>
+            <a:graphic xmlns:a="http://schemas.openxmlformats.org/drawingml/2006/main">
+              <a:graphicData uri="http://schemas.openxmlformats.org/drawingml/2006/picture">
+                <pic:pic xmlns:pic="http://schemas.openxmlformats.org/drawingml/2006/picture">
+                  <pic:nvPicPr>
+                    <pic:cNvPr id="0" name="Picture 3" descr="C:\Users\anton\Downloads\Drawing1231 (1).png"/>
+                    <pic:cNvPicPr>
+                      <a:picLocks noChangeAspect="1" noChangeArrowheads="1"/>
+                    </pic:cNvPicPr>
+                  </pic:nvPicPr>
+                  <pic:blipFill>
+                    <a:blip r:embed="rId7">
+                      <a:extLst>
+                        <a:ext uri="{28A0092B-C50C-407E-A947-70E740481C1C}">
+                          <a14:useLocalDpi xmlns:a14="http://schemas.microsoft.com/office/drawing/2010/main" val="0"/>
+                        </a:ext>
+                      </a:extLst>
+                    </a:blip>
+                    <a:srcRect/>
+                    <a:stretch>
+                      <a:fillRect/>
+                    </a:stretch>
+                  </pic:blipFill>
+                  <pic:spPr bwMode="auto">
+                    <a:xfrm>
+                      <a:off x="0" y="0"/>
+                      <a:ext cx="5582636" cy="2522272"/>
+                    </a:xfrm>
+                    <a:prstGeom prst="rect">
+                      <a:avLst/>
+                    </a:prstGeom>
+                    <a:noFill/>
+                    <a:ln>
+                      <a:noFill/>
+                    </a:ln>
+                  </pic:spPr>
+                </pic:pic>
+              </a:graphicData>
+            </a:graphic>
+          </wp:inline>
+        </w:drawing>
+      </w:r>
+      <w:r>
+        <w:rPr>
+          <w:sz w:val="22"/>
+          <w:szCs w:val="22"/>
+        </w:rPr>
+        <w:t>Рис</w:t>
+      </w:r>
+      <w:r>
+        <w:rPr>
+          <w:sz w:val="22"/>
+          <w:szCs w:val="22"/>
+        </w:rPr>
+        <w:t>.</w:t>
+      </w:r>
+      <w:r>
+        <w:rPr>
+          <w:sz w:val="22"/>
+          <w:szCs w:val="22"/>
+        </w:rPr>
+        <w:t xml:space="preserve"> </w:t>
+      </w:r>
+      <w:r>
+        <w:rPr>
+          <w:sz w:val="22"/>
+          <w:szCs w:val="22"/>
+        </w:rPr>
+        <w:t>1</w:t>
+      </w:r>
+      <w:r>
+        <w:rPr>
+          <w:sz w:val="22"/>
+          <w:szCs w:val="22"/>
+        </w:rPr>
+        <w:t xml:space="preserve"> </w:t>
+      </w:r>
+      <w:r>
+        <w:rPr>
+          <w:sz w:val="22"/>
+          <w:szCs w:val="22"/>
+        </w:rPr>
+        <w:t>Архитектура платформы</w:t>
+      </w:r>
+      <w:r>
+        <w:rPr>
+          <w:sz w:val="22"/>
+          <w:szCs w:val="22"/>
+        </w:rPr>
+        <w:t>.</w:t>
+      </w:r>
+    </w:p>
+    <w:p>
+      <w:pPr>
+        <w:pStyle w:val="a5"/>
+        <w:spacing w:after="0" w:line="240" w:lineRule="auto"/>
+        <w:ind w:left="0" w:firstLine="567"/>
+        <w:jc w:val="center"/>
+        <w:rPr>
+          <w:sz w:val="22"/>
+          <w:szCs w:val="22"/>
+        </w:rPr>
+      </w:pPr>
+    </w:p>
+    <w:p>
+      <w:pPr>
+        <w:pStyle w:val="a5"/>
+        <w:spacing w:after="0" w:line="240" w:lineRule="auto"/>
+        <w:ind w:left="0" w:firstLine="567"/>
+        <w:jc w:val="both"/>
+        <w:rPr>
+          <w:szCs w:val="22"/>
+        </w:rPr>
+      </w:pPr>
+      <w:r>
+        <w:rPr>
+          <w:szCs w:val="22"/>
+        </w:rPr>
+        <w:t>Дальнейшим развитием данной работы может быть разработка инструментов для визуального программирования расширений и автоматической генерации его программного кода. Таким образом, создание расширения станет более наглядным, и не будет представлять труда для любого</w:t>
+      </w:r>
+      <w:r>
+        <w:rPr>
+          <w:szCs w:val="22"/>
+        </w:rPr>
+        <w:t>, даже неподготовленного</w:t>
+      </w:r>
+      <w:r>
+        <w:rPr>
+          <w:szCs w:val="22"/>
+        </w:rPr>
+        <w:t xml:space="preserve"> пользователя.</w:t>
+      </w:r>
+      <w:bookmarkStart w:id="0" w:name="_GoBack"/>
+      <w:bookmarkEnd w:id="0"/>
     </w:p>
     <w:sectPr>
       <w:pgSz w:w="11906" w:h="16838"/>
@@ -98,8 +1020,801 @@
 </w:document>
 </file>
 
+<file path=word/numbering.xml><?xml version="1.0" encoding="utf-8"?>
+<w:numbering xmlns:wpc="http://schemas.microsoft.com/office/word/2010/wordprocessingCanvas" xmlns:mc="http://schemas.openxmlformats.org/markup-compatibility/2006" xmlns:o="urn:schemas-microsoft-com:office:office" xmlns:r="http://schemas.openxmlformats.org/officeDocument/2006/relationships" xmlns:m="http://schemas.openxmlformats.org/officeDocument/2006/math" xmlns:v="urn:schemas-microsoft-com:vml" xmlns:wp14="http://schemas.microsoft.com/office/word/2010/wordprocessingDrawing" xmlns:wp="http://schemas.openxmlformats.org/drawingml/2006/wordprocessingDrawing" xmlns:w10="urn:schemas-microsoft-com:office:word" xmlns:w="http://schemas.openxmlformats.org/wordprocessingml/2006/main" xmlns:w14="http://schemas.microsoft.com/office/word/2010/wordml" xmlns:wpg="http://schemas.microsoft.com/office/word/2010/wordprocessingGroup" xmlns:wpi="http://schemas.microsoft.com/office/word/2010/wordprocessingInk" xmlns:wne="http://schemas.microsoft.com/office/word/2006/wordml" xmlns:wps="http://schemas.microsoft.com/office/word/2010/wordprocessingShape" mc:Ignorable="w14 wp14">
+  <w:abstractNum w:abstractNumId="0">
+    <w:nsid w:val="065A5770"/>
+    <w:multiLevelType w:val="hybridMultilevel"/>
+    <w:tmpl w:val="41C205BA"/>
+    <w:lvl w:ilvl="0" w:tplc="04190001">
+      <w:start w:val="1"/>
+      <w:numFmt w:val="bullet"/>
+      <w:lvlText w:val=""/>
+      <w:lvlJc w:val="left"/>
+      <w:pPr>
+        <w:ind w:left="1287" w:hanging="360"/>
+      </w:pPr>
+      <w:rPr>
+        <w:rFonts w:ascii="Symbol" w:hAnsi="Symbol" w:hint="default"/>
+      </w:rPr>
+    </w:lvl>
+    <w:lvl w:ilvl="1" w:tplc="04190003" w:tentative="1">
+      <w:start w:val="1"/>
+      <w:numFmt w:val="bullet"/>
+      <w:lvlText w:val="o"/>
+      <w:lvlJc w:val="left"/>
+      <w:pPr>
+        <w:ind w:left="2007" w:hanging="360"/>
+      </w:pPr>
+      <w:rPr>
+        <w:rFonts w:ascii="Courier New" w:hAnsi="Courier New" w:cs="Courier New" w:hint="default"/>
+      </w:rPr>
+    </w:lvl>
+    <w:lvl w:ilvl="2" w:tplc="04190005" w:tentative="1">
+      <w:start w:val="1"/>
+      <w:numFmt w:val="bullet"/>
+      <w:lvlText w:val=""/>
+      <w:lvlJc w:val="left"/>
+      <w:pPr>
+        <w:ind w:left="2727" w:hanging="360"/>
+      </w:pPr>
+      <w:rPr>
+        <w:rFonts w:ascii="Wingdings" w:hAnsi="Wingdings" w:hint="default"/>
+      </w:rPr>
+    </w:lvl>
+    <w:lvl w:ilvl="3" w:tplc="04190001" w:tentative="1">
+      <w:start w:val="1"/>
+      <w:numFmt w:val="bullet"/>
+      <w:lvlText w:val=""/>
+      <w:lvlJc w:val="left"/>
+      <w:pPr>
+        <w:ind w:left="3447" w:hanging="360"/>
+      </w:pPr>
+      <w:rPr>
+        <w:rFonts w:ascii="Symbol" w:hAnsi="Symbol" w:hint="default"/>
+      </w:rPr>
+    </w:lvl>
+    <w:lvl w:ilvl="4" w:tplc="04190003" w:tentative="1">
+      <w:start w:val="1"/>
+      <w:numFmt w:val="bullet"/>
+      <w:lvlText w:val="o"/>
+      <w:lvlJc w:val="left"/>
+      <w:pPr>
+        <w:ind w:left="4167" w:hanging="360"/>
+      </w:pPr>
+      <w:rPr>
+        <w:rFonts w:ascii="Courier New" w:hAnsi="Courier New" w:cs="Courier New" w:hint="default"/>
+      </w:rPr>
+    </w:lvl>
+    <w:lvl w:ilvl="5" w:tplc="04190005" w:tentative="1">
+      <w:start w:val="1"/>
+      <w:numFmt w:val="bullet"/>
+      <w:lvlText w:val=""/>
+      <w:lvlJc w:val="left"/>
+      <w:pPr>
+        <w:ind w:left="4887" w:hanging="360"/>
+      </w:pPr>
+      <w:rPr>
+        <w:rFonts w:ascii="Wingdings" w:hAnsi="Wingdings" w:hint="default"/>
+      </w:rPr>
+    </w:lvl>
+    <w:lvl w:ilvl="6" w:tplc="04190001" w:tentative="1">
+      <w:start w:val="1"/>
+      <w:numFmt w:val="bullet"/>
+      <w:lvlText w:val=""/>
+      <w:lvlJc w:val="left"/>
+      <w:pPr>
+        <w:ind w:left="5607" w:hanging="360"/>
+      </w:pPr>
+      <w:rPr>
+        <w:rFonts w:ascii="Symbol" w:hAnsi="Symbol" w:hint="default"/>
+      </w:rPr>
+    </w:lvl>
+    <w:lvl w:ilvl="7" w:tplc="04190003" w:tentative="1">
+      <w:start w:val="1"/>
+      <w:numFmt w:val="bullet"/>
+      <w:lvlText w:val="o"/>
+      <w:lvlJc w:val="left"/>
+      <w:pPr>
+        <w:ind w:left="6327" w:hanging="360"/>
+      </w:pPr>
+      <w:rPr>
+        <w:rFonts w:ascii="Courier New" w:hAnsi="Courier New" w:cs="Courier New" w:hint="default"/>
+      </w:rPr>
+    </w:lvl>
+    <w:lvl w:ilvl="8" w:tplc="04190005" w:tentative="1">
+      <w:start w:val="1"/>
+      <w:numFmt w:val="bullet"/>
+      <w:lvlText w:val=""/>
+      <w:lvlJc w:val="left"/>
+      <w:pPr>
+        <w:ind w:left="7047" w:hanging="360"/>
+      </w:pPr>
+      <w:rPr>
+        <w:rFonts w:ascii="Wingdings" w:hAnsi="Wingdings" w:hint="default"/>
+      </w:rPr>
+    </w:lvl>
+  </w:abstractNum>
+  <w:abstractNum w:abstractNumId="1">
+    <w:nsid w:val="0B6D79D1"/>
+    <w:multiLevelType w:val="hybridMultilevel"/>
+    <w:tmpl w:val="22A69DCE"/>
+    <w:lvl w:ilvl="0" w:tplc="04190001">
+      <w:start w:val="1"/>
+      <w:numFmt w:val="bullet"/>
+      <w:lvlText w:val=""/>
+      <w:lvlJc w:val="left"/>
+      <w:pPr>
+        <w:ind w:left="1287" w:hanging="360"/>
+      </w:pPr>
+      <w:rPr>
+        <w:rFonts w:ascii="Symbol" w:hAnsi="Symbol" w:hint="default"/>
+      </w:rPr>
+    </w:lvl>
+    <w:lvl w:ilvl="1" w:tplc="04190003" w:tentative="1">
+      <w:start w:val="1"/>
+      <w:numFmt w:val="bullet"/>
+      <w:lvlText w:val="o"/>
+      <w:lvlJc w:val="left"/>
+      <w:pPr>
+        <w:ind w:left="2007" w:hanging="360"/>
+      </w:pPr>
+      <w:rPr>
+        <w:rFonts w:ascii="Courier New" w:hAnsi="Courier New" w:cs="Courier New" w:hint="default"/>
+      </w:rPr>
+    </w:lvl>
+    <w:lvl w:ilvl="2" w:tplc="04190005" w:tentative="1">
+      <w:start w:val="1"/>
+      <w:numFmt w:val="bullet"/>
+      <w:lvlText w:val=""/>
+      <w:lvlJc w:val="left"/>
+      <w:pPr>
+        <w:ind w:left="2727" w:hanging="360"/>
+      </w:pPr>
+      <w:rPr>
+        <w:rFonts w:ascii="Wingdings" w:hAnsi="Wingdings" w:hint="default"/>
+      </w:rPr>
+    </w:lvl>
+    <w:lvl w:ilvl="3" w:tplc="04190001" w:tentative="1">
+      <w:start w:val="1"/>
+      <w:numFmt w:val="bullet"/>
+      <w:lvlText w:val=""/>
+      <w:lvlJc w:val="left"/>
+      <w:pPr>
+        <w:ind w:left="3447" w:hanging="360"/>
+      </w:pPr>
+      <w:rPr>
+        <w:rFonts w:ascii="Symbol" w:hAnsi="Symbol" w:hint="default"/>
+      </w:rPr>
+    </w:lvl>
+    <w:lvl w:ilvl="4" w:tplc="04190003" w:tentative="1">
+      <w:start w:val="1"/>
+      <w:numFmt w:val="bullet"/>
+      <w:lvlText w:val="o"/>
+      <w:lvlJc w:val="left"/>
+      <w:pPr>
+        <w:ind w:left="4167" w:hanging="360"/>
+      </w:pPr>
+      <w:rPr>
+        <w:rFonts w:ascii="Courier New" w:hAnsi="Courier New" w:cs="Courier New" w:hint="default"/>
+      </w:rPr>
+    </w:lvl>
+    <w:lvl w:ilvl="5" w:tplc="04190005" w:tentative="1">
+      <w:start w:val="1"/>
+      <w:numFmt w:val="bullet"/>
+      <w:lvlText w:val=""/>
+      <w:lvlJc w:val="left"/>
+      <w:pPr>
+        <w:ind w:left="4887" w:hanging="360"/>
+      </w:pPr>
+      <w:rPr>
+        <w:rFonts w:ascii="Wingdings" w:hAnsi="Wingdings" w:hint="default"/>
+      </w:rPr>
+    </w:lvl>
+    <w:lvl w:ilvl="6" w:tplc="04190001" w:tentative="1">
+      <w:start w:val="1"/>
+      <w:numFmt w:val="bullet"/>
+      <w:lvlText w:val=""/>
+      <w:lvlJc w:val="left"/>
+      <w:pPr>
+        <w:ind w:left="5607" w:hanging="360"/>
+      </w:pPr>
+      <w:rPr>
+        <w:rFonts w:ascii="Symbol" w:hAnsi="Symbol" w:hint="default"/>
+      </w:rPr>
+    </w:lvl>
+    <w:lvl w:ilvl="7" w:tplc="04190003" w:tentative="1">
+      <w:start w:val="1"/>
+      <w:numFmt w:val="bullet"/>
+      <w:lvlText w:val="o"/>
+      <w:lvlJc w:val="left"/>
+      <w:pPr>
+        <w:ind w:left="6327" w:hanging="360"/>
+      </w:pPr>
+      <w:rPr>
+        <w:rFonts w:ascii="Courier New" w:hAnsi="Courier New" w:cs="Courier New" w:hint="default"/>
+      </w:rPr>
+    </w:lvl>
+    <w:lvl w:ilvl="8" w:tplc="04190005" w:tentative="1">
+      <w:start w:val="1"/>
+      <w:numFmt w:val="bullet"/>
+      <w:lvlText w:val=""/>
+      <w:lvlJc w:val="left"/>
+      <w:pPr>
+        <w:ind w:left="7047" w:hanging="360"/>
+      </w:pPr>
+      <w:rPr>
+        <w:rFonts w:ascii="Wingdings" w:hAnsi="Wingdings" w:hint="default"/>
+      </w:rPr>
+    </w:lvl>
+  </w:abstractNum>
+  <w:abstractNum w:abstractNumId="2">
+    <w:nsid w:val="0BEE6603"/>
+    <w:multiLevelType w:val="hybridMultilevel"/>
+    <w:tmpl w:val="BB7292D8"/>
+    <w:lvl w:ilvl="0" w:tplc="04190001">
+      <w:start w:val="1"/>
+      <w:numFmt w:val="bullet"/>
+      <w:lvlText w:val=""/>
+      <w:lvlJc w:val="left"/>
+      <w:pPr>
+        <w:ind w:left="927" w:hanging="360"/>
+      </w:pPr>
+      <w:rPr>
+        <w:rFonts w:ascii="Symbol" w:hAnsi="Symbol" w:hint="default"/>
+      </w:rPr>
+    </w:lvl>
+    <w:lvl w:ilvl="1" w:tplc="04190003" w:tentative="1">
+      <w:start w:val="1"/>
+      <w:numFmt w:val="bullet"/>
+      <w:lvlText w:val="o"/>
+      <w:lvlJc w:val="left"/>
+      <w:pPr>
+        <w:ind w:left="1647" w:hanging="360"/>
+      </w:pPr>
+      <w:rPr>
+        <w:rFonts w:ascii="Courier New" w:hAnsi="Courier New" w:cs="Courier New" w:hint="default"/>
+      </w:rPr>
+    </w:lvl>
+    <w:lvl w:ilvl="2" w:tplc="04190005" w:tentative="1">
+      <w:start w:val="1"/>
+      <w:numFmt w:val="bullet"/>
+      <w:lvlText w:val=""/>
+      <w:lvlJc w:val="left"/>
+      <w:pPr>
+        <w:ind w:left="2367" w:hanging="360"/>
+      </w:pPr>
+      <w:rPr>
+        <w:rFonts w:ascii="Wingdings" w:hAnsi="Wingdings" w:hint="default"/>
+      </w:rPr>
+    </w:lvl>
+    <w:lvl w:ilvl="3" w:tplc="04190001" w:tentative="1">
+      <w:start w:val="1"/>
+      <w:numFmt w:val="bullet"/>
+      <w:lvlText w:val=""/>
+      <w:lvlJc w:val="left"/>
+      <w:pPr>
+        <w:ind w:left="3087" w:hanging="360"/>
+      </w:pPr>
+      <w:rPr>
+        <w:rFonts w:ascii="Symbol" w:hAnsi="Symbol" w:hint="default"/>
+      </w:rPr>
+    </w:lvl>
+    <w:lvl w:ilvl="4" w:tplc="04190003" w:tentative="1">
+      <w:start w:val="1"/>
+      <w:numFmt w:val="bullet"/>
+      <w:lvlText w:val="o"/>
+      <w:lvlJc w:val="left"/>
+      <w:pPr>
+        <w:ind w:left="3807" w:hanging="360"/>
+      </w:pPr>
+      <w:rPr>
+        <w:rFonts w:ascii="Courier New" w:hAnsi="Courier New" w:cs="Courier New" w:hint="default"/>
+      </w:rPr>
+    </w:lvl>
+    <w:lvl w:ilvl="5" w:tplc="04190005" w:tentative="1">
+      <w:start w:val="1"/>
+      <w:numFmt w:val="bullet"/>
+      <w:lvlText w:val=""/>
+      <w:lvlJc w:val="left"/>
+      <w:pPr>
+        <w:ind w:left="4527" w:hanging="360"/>
+      </w:pPr>
+      <w:rPr>
+        <w:rFonts w:ascii="Wingdings" w:hAnsi="Wingdings" w:hint="default"/>
+      </w:rPr>
+    </w:lvl>
+    <w:lvl w:ilvl="6" w:tplc="04190001" w:tentative="1">
+      <w:start w:val="1"/>
+      <w:numFmt w:val="bullet"/>
+      <w:lvlText w:val=""/>
+      <w:lvlJc w:val="left"/>
+      <w:pPr>
+        <w:ind w:left="5247" w:hanging="360"/>
+      </w:pPr>
+      <w:rPr>
+        <w:rFonts w:ascii="Symbol" w:hAnsi="Symbol" w:hint="default"/>
+      </w:rPr>
+    </w:lvl>
+    <w:lvl w:ilvl="7" w:tplc="04190003" w:tentative="1">
+      <w:start w:val="1"/>
+      <w:numFmt w:val="bullet"/>
+      <w:lvlText w:val="o"/>
+      <w:lvlJc w:val="left"/>
+      <w:pPr>
+        <w:ind w:left="5967" w:hanging="360"/>
+      </w:pPr>
+      <w:rPr>
+        <w:rFonts w:ascii="Courier New" w:hAnsi="Courier New" w:cs="Courier New" w:hint="default"/>
+      </w:rPr>
+    </w:lvl>
+    <w:lvl w:ilvl="8" w:tplc="04190005" w:tentative="1">
+      <w:start w:val="1"/>
+      <w:numFmt w:val="bullet"/>
+      <w:lvlText w:val=""/>
+      <w:lvlJc w:val="left"/>
+      <w:pPr>
+        <w:ind w:left="6687" w:hanging="360"/>
+      </w:pPr>
+      <w:rPr>
+        <w:rFonts w:ascii="Wingdings" w:hAnsi="Wingdings" w:hint="default"/>
+      </w:rPr>
+    </w:lvl>
+  </w:abstractNum>
+  <w:abstractNum w:abstractNumId="3">
+    <w:nsid w:val="3D57730C"/>
+    <w:multiLevelType w:val="hybridMultilevel"/>
+    <w:tmpl w:val="5CDE2C36"/>
+    <w:lvl w:ilvl="0" w:tplc="D45C623E">
+      <w:start w:val="1"/>
+      <w:numFmt w:val="decimal"/>
+      <w:lvlText w:val="%1."/>
+      <w:lvlJc w:val="left"/>
+      <w:pPr>
+        <w:ind w:left="927" w:hanging="360"/>
+      </w:pPr>
+      <w:rPr>
+        <w:rFonts w:hint="default"/>
+      </w:rPr>
+    </w:lvl>
+    <w:lvl w:ilvl="1" w:tplc="04190019" w:tentative="1">
+      <w:start w:val="1"/>
+      <w:numFmt w:val="lowerLetter"/>
+      <w:lvlText w:val="%2."/>
+      <w:lvlJc w:val="left"/>
+      <w:pPr>
+        <w:ind w:left="1647" w:hanging="360"/>
+      </w:pPr>
+    </w:lvl>
+    <w:lvl w:ilvl="2" w:tplc="0419001B" w:tentative="1">
+      <w:start w:val="1"/>
+      <w:numFmt w:val="lowerRoman"/>
+      <w:lvlText w:val="%3."/>
+      <w:lvlJc w:val="right"/>
+      <w:pPr>
+        <w:ind w:left="2367" w:hanging="180"/>
+      </w:pPr>
+    </w:lvl>
+    <w:lvl w:ilvl="3" w:tplc="0419000F" w:tentative="1">
+      <w:start w:val="1"/>
+      <w:numFmt w:val="decimal"/>
+      <w:lvlText w:val="%4."/>
+      <w:lvlJc w:val="left"/>
+      <w:pPr>
+        <w:ind w:left="3087" w:hanging="360"/>
+      </w:pPr>
+    </w:lvl>
+    <w:lvl w:ilvl="4" w:tplc="04190019" w:tentative="1">
+      <w:start w:val="1"/>
+      <w:numFmt w:val="lowerLetter"/>
+      <w:lvlText w:val="%5."/>
+      <w:lvlJc w:val="left"/>
+      <w:pPr>
+        <w:ind w:left="3807" w:hanging="360"/>
+      </w:pPr>
+    </w:lvl>
+    <w:lvl w:ilvl="5" w:tplc="0419001B" w:tentative="1">
+      <w:start w:val="1"/>
+      <w:numFmt w:val="lowerRoman"/>
+      <w:lvlText w:val="%6."/>
+      <w:lvlJc w:val="right"/>
+      <w:pPr>
+        <w:ind w:left="4527" w:hanging="180"/>
+      </w:pPr>
+    </w:lvl>
+    <w:lvl w:ilvl="6" w:tplc="0419000F" w:tentative="1">
+      <w:start w:val="1"/>
+      <w:numFmt w:val="decimal"/>
+      <w:lvlText w:val="%7."/>
+      <w:lvlJc w:val="left"/>
+      <w:pPr>
+        <w:ind w:left="5247" w:hanging="360"/>
+      </w:pPr>
+    </w:lvl>
+    <w:lvl w:ilvl="7" w:tplc="04190019" w:tentative="1">
+      <w:start w:val="1"/>
+      <w:numFmt w:val="lowerLetter"/>
+      <w:lvlText w:val="%8."/>
+      <w:lvlJc w:val="left"/>
+      <w:pPr>
+        <w:ind w:left="5967" w:hanging="360"/>
+      </w:pPr>
+    </w:lvl>
+    <w:lvl w:ilvl="8" w:tplc="0419001B" w:tentative="1">
+      <w:start w:val="1"/>
+      <w:numFmt w:val="lowerRoman"/>
+      <w:lvlText w:val="%9."/>
+      <w:lvlJc w:val="right"/>
+      <w:pPr>
+        <w:ind w:left="6687" w:hanging="180"/>
+      </w:pPr>
+    </w:lvl>
+  </w:abstractNum>
+  <w:abstractNum w:abstractNumId="4">
+    <w:nsid w:val="46560DDF"/>
+    <w:multiLevelType w:val="hybridMultilevel"/>
+    <w:tmpl w:val="B2945CAA"/>
+    <w:lvl w:ilvl="0" w:tplc="04190001">
+      <w:start w:val="1"/>
+      <w:numFmt w:val="bullet"/>
+      <w:lvlText w:val=""/>
+      <w:lvlJc w:val="left"/>
+      <w:pPr>
+        <w:ind w:left="1287" w:hanging="360"/>
+      </w:pPr>
+      <w:rPr>
+        <w:rFonts w:ascii="Symbol" w:hAnsi="Symbol" w:hint="default"/>
+      </w:rPr>
+    </w:lvl>
+    <w:lvl w:ilvl="1" w:tplc="04190003" w:tentative="1">
+      <w:start w:val="1"/>
+      <w:numFmt w:val="bullet"/>
+      <w:lvlText w:val="o"/>
+      <w:lvlJc w:val="left"/>
+      <w:pPr>
+        <w:ind w:left="2007" w:hanging="360"/>
+      </w:pPr>
+      <w:rPr>
+        <w:rFonts w:ascii="Courier New" w:hAnsi="Courier New" w:cs="Courier New" w:hint="default"/>
+      </w:rPr>
+    </w:lvl>
+    <w:lvl w:ilvl="2" w:tplc="04190005" w:tentative="1">
+      <w:start w:val="1"/>
+      <w:numFmt w:val="bullet"/>
+      <w:lvlText w:val=""/>
+      <w:lvlJc w:val="left"/>
+      <w:pPr>
+        <w:ind w:left="2727" w:hanging="360"/>
+      </w:pPr>
+      <w:rPr>
+        <w:rFonts w:ascii="Wingdings" w:hAnsi="Wingdings" w:hint="default"/>
+      </w:rPr>
+    </w:lvl>
+    <w:lvl w:ilvl="3" w:tplc="04190001" w:tentative="1">
+      <w:start w:val="1"/>
+      <w:numFmt w:val="bullet"/>
+      <w:lvlText w:val=""/>
+      <w:lvlJc w:val="left"/>
+      <w:pPr>
+        <w:ind w:left="3447" w:hanging="360"/>
+      </w:pPr>
+      <w:rPr>
+        <w:rFonts w:ascii="Symbol" w:hAnsi="Symbol" w:hint="default"/>
+      </w:rPr>
+    </w:lvl>
+    <w:lvl w:ilvl="4" w:tplc="04190003" w:tentative="1">
+      <w:start w:val="1"/>
+      <w:numFmt w:val="bullet"/>
+      <w:lvlText w:val="o"/>
+      <w:lvlJc w:val="left"/>
+      <w:pPr>
+        <w:ind w:left="4167" w:hanging="360"/>
+      </w:pPr>
+      <w:rPr>
+        <w:rFonts w:ascii="Courier New" w:hAnsi="Courier New" w:cs="Courier New" w:hint="default"/>
+      </w:rPr>
+    </w:lvl>
+    <w:lvl w:ilvl="5" w:tplc="04190005" w:tentative="1">
+      <w:start w:val="1"/>
+      <w:numFmt w:val="bullet"/>
+      <w:lvlText w:val=""/>
+      <w:lvlJc w:val="left"/>
+      <w:pPr>
+        <w:ind w:left="4887" w:hanging="360"/>
+      </w:pPr>
+      <w:rPr>
+        <w:rFonts w:ascii="Wingdings" w:hAnsi="Wingdings" w:hint="default"/>
+      </w:rPr>
+    </w:lvl>
+    <w:lvl w:ilvl="6" w:tplc="04190001" w:tentative="1">
+      <w:start w:val="1"/>
+      <w:numFmt w:val="bullet"/>
+      <w:lvlText w:val=""/>
+      <w:lvlJc w:val="left"/>
+      <w:pPr>
+        <w:ind w:left="5607" w:hanging="360"/>
+      </w:pPr>
+      <w:rPr>
+        <w:rFonts w:ascii="Symbol" w:hAnsi="Symbol" w:hint="default"/>
+      </w:rPr>
+    </w:lvl>
+    <w:lvl w:ilvl="7" w:tplc="04190003" w:tentative="1">
+      <w:start w:val="1"/>
+      <w:numFmt w:val="bullet"/>
+      <w:lvlText w:val="o"/>
+      <w:lvlJc w:val="left"/>
+      <w:pPr>
+        <w:ind w:left="6327" w:hanging="360"/>
+      </w:pPr>
+      <w:rPr>
+        <w:rFonts w:ascii="Courier New" w:hAnsi="Courier New" w:cs="Courier New" w:hint="default"/>
+      </w:rPr>
+    </w:lvl>
+    <w:lvl w:ilvl="8" w:tplc="04190005" w:tentative="1">
+      <w:start w:val="1"/>
+      <w:numFmt w:val="bullet"/>
+      <w:lvlText w:val=""/>
+      <w:lvlJc w:val="left"/>
+      <w:pPr>
+        <w:ind w:left="7047" w:hanging="360"/>
+      </w:pPr>
+      <w:rPr>
+        <w:rFonts w:ascii="Wingdings" w:hAnsi="Wingdings" w:hint="default"/>
+      </w:rPr>
+    </w:lvl>
+  </w:abstractNum>
+  <w:abstractNum w:abstractNumId="5">
+    <w:nsid w:val="4AFB3D00"/>
+    <w:multiLevelType w:val="hybridMultilevel"/>
+    <w:tmpl w:val="6184614E"/>
+    <w:lvl w:ilvl="0" w:tplc="788636C4">
+      <w:start w:val="4"/>
+      <w:numFmt w:val="bullet"/>
+      <w:lvlText w:val="•"/>
+      <w:lvlJc w:val="left"/>
+      <w:pPr>
+        <w:ind w:left="927" w:hanging="360"/>
+      </w:pPr>
+      <w:rPr>
+        <w:rFonts w:ascii="Times New Roman" w:eastAsia="Droid Sans Fallback" w:hAnsi="Times New Roman" w:cs="Times New Roman" w:hint="default"/>
+      </w:rPr>
+    </w:lvl>
+    <w:lvl w:ilvl="1" w:tplc="04190003" w:tentative="1">
+      <w:start w:val="1"/>
+      <w:numFmt w:val="bullet"/>
+      <w:lvlText w:val="o"/>
+      <w:lvlJc w:val="left"/>
+      <w:pPr>
+        <w:ind w:left="1647" w:hanging="360"/>
+      </w:pPr>
+      <w:rPr>
+        <w:rFonts w:ascii="Courier New" w:hAnsi="Courier New" w:cs="Courier New" w:hint="default"/>
+      </w:rPr>
+    </w:lvl>
+    <w:lvl w:ilvl="2" w:tplc="04190005" w:tentative="1">
+      <w:start w:val="1"/>
+      <w:numFmt w:val="bullet"/>
+      <w:lvlText w:val=""/>
+      <w:lvlJc w:val="left"/>
+      <w:pPr>
+        <w:ind w:left="2367" w:hanging="360"/>
+      </w:pPr>
+      <w:rPr>
+        <w:rFonts w:ascii="Wingdings" w:hAnsi="Wingdings" w:hint="default"/>
+      </w:rPr>
+    </w:lvl>
+    <w:lvl w:ilvl="3" w:tplc="04190001" w:tentative="1">
+      <w:start w:val="1"/>
+      <w:numFmt w:val="bullet"/>
+      <w:lvlText w:val=""/>
+      <w:lvlJc w:val="left"/>
+      <w:pPr>
+        <w:ind w:left="3087" w:hanging="360"/>
+      </w:pPr>
+      <w:rPr>
+        <w:rFonts w:ascii="Symbol" w:hAnsi="Symbol" w:hint="default"/>
+      </w:rPr>
+    </w:lvl>
+    <w:lvl w:ilvl="4" w:tplc="04190003" w:tentative="1">
+      <w:start w:val="1"/>
+      <w:numFmt w:val="bullet"/>
+      <w:lvlText w:val="o"/>
+      <w:lvlJc w:val="left"/>
+      <w:pPr>
+        <w:ind w:left="3807" w:hanging="360"/>
+      </w:pPr>
+      <w:rPr>
+        <w:rFonts w:ascii="Courier New" w:hAnsi="Courier New" w:cs="Courier New" w:hint="default"/>
+      </w:rPr>
+    </w:lvl>
+    <w:lvl w:ilvl="5" w:tplc="04190005" w:tentative="1">
+      <w:start w:val="1"/>
+      <w:numFmt w:val="bullet"/>
+      <w:lvlText w:val=""/>
+      <w:lvlJc w:val="left"/>
+      <w:pPr>
+        <w:ind w:left="4527" w:hanging="360"/>
+      </w:pPr>
+      <w:rPr>
+        <w:rFonts w:ascii="Wingdings" w:hAnsi="Wingdings" w:hint="default"/>
+      </w:rPr>
+    </w:lvl>
+    <w:lvl w:ilvl="6" w:tplc="04190001" w:tentative="1">
+      <w:start w:val="1"/>
+      <w:numFmt w:val="bullet"/>
+      <w:lvlText w:val=""/>
+      <w:lvlJc w:val="left"/>
+      <w:pPr>
+        <w:ind w:left="5247" w:hanging="360"/>
+      </w:pPr>
+      <w:rPr>
+        <w:rFonts w:ascii="Symbol" w:hAnsi="Symbol" w:hint="default"/>
+      </w:rPr>
+    </w:lvl>
+    <w:lvl w:ilvl="7" w:tplc="04190003" w:tentative="1">
+      <w:start w:val="1"/>
+      <w:numFmt w:val="bullet"/>
+      <w:lvlText w:val="o"/>
+      <w:lvlJc w:val="left"/>
+      <w:pPr>
+        <w:ind w:left="5967" w:hanging="360"/>
+      </w:pPr>
+      <w:rPr>
+        <w:rFonts w:ascii="Courier New" w:hAnsi="Courier New" w:cs="Courier New" w:hint="default"/>
+      </w:rPr>
+    </w:lvl>
+    <w:lvl w:ilvl="8" w:tplc="04190005" w:tentative="1">
+      <w:start w:val="1"/>
+      <w:numFmt w:val="bullet"/>
+      <w:lvlText w:val=""/>
+      <w:lvlJc w:val="left"/>
+      <w:pPr>
+        <w:ind w:left="6687" w:hanging="360"/>
+      </w:pPr>
+      <w:rPr>
+        <w:rFonts w:ascii="Wingdings" w:hAnsi="Wingdings" w:hint="default"/>
+      </w:rPr>
+    </w:lvl>
+  </w:abstractNum>
+  <w:abstractNum w:abstractNumId="6">
+    <w:nsid w:val="540C22BC"/>
+    <w:multiLevelType w:val="hybridMultilevel"/>
+    <w:tmpl w:val="8584B5B2"/>
+    <w:lvl w:ilvl="0" w:tplc="04190001">
+      <w:start w:val="1"/>
+      <w:numFmt w:val="bullet"/>
+      <w:lvlText w:val=""/>
+      <w:lvlJc w:val="left"/>
+      <w:pPr>
+        <w:ind w:left="1069" w:hanging="360"/>
+      </w:pPr>
+      <w:rPr>
+        <w:rFonts w:ascii="Symbol" w:hAnsi="Symbol" w:hint="default"/>
+      </w:rPr>
+    </w:lvl>
+    <w:lvl w:ilvl="1" w:tplc="04190003" w:tentative="1">
+      <w:start w:val="1"/>
+      <w:numFmt w:val="bullet"/>
+      <w:lvlText w:val="o"/>
+      <w:lvlJc w:val="left"/>
+      <w:pPr>
+        <w:ind w:left="1789" w:hanging="360"/>
+      </w:pPr>
+      <w:rPr>
+        <w:rFonts w:ascii="Courier New" w:hAnsi="Courier New" w:cs="Courier New" w:hint="default"/>
+      </w:rPr>
+    </w:lvl>
+    <w:lvl w:ilvl="2" w:tplc="04190005" w:tentative="1">
+      <w:start w:val="1"/>
+      <w:numFmt w:val="bullet"/>
+      <w:lvlText w:val=""/>
+      <w:lvlJc w:val="left"/>
+      <w:pPr>
+        <w:ind w:left="2509" w:hanging="360"/>
+      </w:pPr>
+      <w:rPr>
+        <w:rFonts w:ascii="Wingdings" w:hAnsi="Wingdings" w:hint="default"/>
+      </w:rPr>
+    </w:lvl>
+    <w:lvl w:ilvl="3" w:tplc="04190001" w:tentative="1">
+      <w:start w:val="1"/>
+      <w:numFmt w:val="bullet"/>
+      <w:lvlText w:val=""/>
+      <w:lvlJc w:val="left"/>
+      <w:pPr>
+        <w:ind w:left="3229" w:hanging="360"/>
+      </w:pPr>
+      <w:rPr>
+        <w:rFonts w:ascii="Symbol" w:hAnsi="Symbol" w:hint="default"/>
+      </w:rPr>
+    </w:lvl>
+    <w:lvl w:ilvl="4" w:tplc="04190003" w:tentative="1">
+      <w:start w:val="1"/>
+      <w:numFmt w:val="bullet"/>
+      <w:lvlText w:val="o"/>
+      <w:lvlJc w:val="left"/>
+      <w:pPr>
+        <w:ind w:left="3949" w:hanging="360"/>
+      </w:pPr>
+      <w:rPr>
+        <w:rFonts w:ascii="Courier New" w:hAnsi="Courier New" w:cs="Courier New" w:hint="default"/>
+      </w:rPr>
+    </w:lvl>
+    <w:lvl w:ilvl="5" w:tplc="04190005" w:tentative="1">
+      <w:start w:val="1"/>
+      <w:numFmt w:val="bullet"/>
+      <w:lvlText w:val=""/>
+      <w:lvlJc w:val="left"/>
+      <w:pPr>
+        <w:ind w:left="4669" w:hanging="360"/>
+      </w:pPr>
+      <w:rPr>
+        <w:rFonts w:ascii="Wingdings" w:hAnsi="Wingdings" w:hint="default"/>
+      </w:rPr>
+    </w:lvl>
+    <w:lvl w:ilvl="6" w:tplc="04190001" w:tentative="1">
+      <w:start w:val="1"/>
+      <w:numFmt w:val="bullet"/>
+      <w:lvlText w:val=""/>
+      <w:lvlJc w:val="left"/>
+      <w:pPr>
+        <w:ind w:left="5389" w:hanging="360"/>
+      </w:pPr>
+      <w:rPr>
+        <w:rFonts w:ascii="Symbol" w:hAnsi="Symbol" w:hint="default"/>
+      </w:rPr>
+    </w:lvl>
+    <w:lvl w:ilvl="7" w:tplc="04190003" w:tentative="1">
+      <w:start w:val="1"/>
+      <w:numFmt w:val="bullet"/>
+      <w:lvlText w:val="o"/>
+      <w:lvlJc w:val="left"/>
+      <w:pPr>
+        <w:ind w:left="6109" w:hanging="360"/>
+      </w:pPr>
+      <w:rPr>
+        <w:rFonts w:ascii="Courier New" w:hAnsi="Courier New" w:cs="Courier New" w:hint="default"/>
+      </w:rPr>
+    </w:lvl>
+    <w:lvl w:ilvl="8" w:tplc="04190005" w:tentative="1">
+      <w:start w:val="1"/>
+      <w:numFmt w:val="bullet"/>
+      <w:lvlText w:val=""/>
+      <w:lvlJc w:val="left"/>
+      <w:pPr>
+        <w:ind w:left="6829" w:hanging="360"/>
+      </w:pPr>
+      <w:rPr>
+        <w:rFonts w:ascii="Wingdings" w:hAnsi="Wingdings" w:hint="default"/>
+      </w:rPr>
+    </w:lvl>
+  </w:abstractNum>
+  <w:num w:numId="1">
+    <w:abstractNumId w:val="6"/>
+  </w:num>
+  <w:num w:numId="2">
+    <w:abstractNumId w:val="4"/>
+  </w:num>
+  <w:num w:numId="3">
+    <w:abstractNumId w:val="3"/>
+  </w:num>
+  <w:num w:numId="4">
+    <w:abstractNumId w:val="0"/>
+  </w:num>
+  <w:num w:numId="5">
+    <w:abstractNumId w:val="5"/>
+  </w:num>
+  <w:num w:numId="6">
+    <w:abstractNumId w:val="2"/>
+  </w:num>
+  <w:num w:numId="7">
+    <w:abstractNumId w:val="1"/>
+  </w:num>
+</w:numbering>
+</file>
+
 <file path=word/styles.xml><?xml version="1.0" encoding="utf-8"?>
-<w:styles xmlns:r="http://schemas.openxmlformats.org/officeDocument/2006/relationships" xmlns:w="http://schemas.openxmlformats.org/wordprocessingml/2006/main">
+<w:styles xmlns:mc="http://schemas.openxmlformats.org/markup-compatibility/2006" xmlns:r="http://schemas.openxmlformats.org/officeDocument/2006/relationships" xmlns:w="http://schemas.openxmlformats.org/wordprocessingml/2006/main" xmlns:w14="http://schemas.microsoft.com/office/word/2010/wordml" mc:Ignorable="w14">
   <w:docDefaults>
     <w:rPrDefault>
       <w:rPr>
@@ -254,7 +1969,7 @@
     <w:lsdException w:name="Bibliography" w:uiPriority="37"/>
     <w:lsdException w:name="TOC Heading" w:uiPriority="39" w:qFormat="1"/>
   </w:latentStyles>
-  <w:style w:type="paragraph" w:default="1" w:styleId="Normal">
+  <w:style w:type="paragraph" w:default="1" w:styleId="a">
     <w:name w:val="Normal"/>
     <w:rsid w:val="009139B6"/>
     <w:pPr>
@@ -271,18 +1986,17 @@
       <w:lang w:eastAsia="zh-CN" w:bidi="hi-IN"/>
     </w:rPr>
   </w:style>
-  <w:style w:type="character" w:default="1" w:styleId="DefaultParagraphFont">
+  <w:style w:type="character" w:default="1" w:styleId="a0">
     <w:name w:val="Default Paragraph Font"/>
     <w:uiPriority w:val="1"/>
     <w:semiHidden/>
     <w:unhideWhenUsed/>
   </w:style>
-  <w:style w:type="table" w:default="1" w:styleId="TableNormal">
+  <w:style w:type="table" w:default="1" w:styleId="a1">
     <w:name w:val="Normal Table"/>
     <w:uiPriority w:val="99"/>
     <w:semiHidden/>
     <w:unhideWhenUsed/>
-    <w:qFormat/>
     <w:tblPr>
       <w:tblInd w:w="0" w:type="dxa"/>
       <w:tblCellMar>
@@ -293,7 +2007,7 @@
       </w:tblCellMar>
     </w:tblPr>
   </w:style>
-  <w:style w:type="numbering" w:default="1" w:styleId="NoList">
+  <w:style w:type="numbering" w:default="1" w:styleId="a2">
     <w:name w:val="No List"/>
     <w:uiPriority w:val="99"/>
     <w:semiHidden/>
@@ -301,7 +2015,7 @@
   </w:style>
   <w:style w:type="paragraph" w:customStyle="1" w:styleId="Heading">
     <w:name w:val="Heading"/>
-    <w:basedOn w:val="Normal"/>
+    <w:basedOn w:val="a"/>
     <w:next w:val="Textbody"/>
     <w:rsid w:val="009139B6"/>
     <w:pPr>
@@ -316,20 +2030,20 @@
   </w:style>
   <w:style w:type="paragraph" w:customStyle="1" w:styleId="Textbody">
     <w:name w:val="Text body"/>
-    <w:basedOn w:val="Normal"/>
+    <w:basedOn w:val="a"/>
     <w:rsid w:val="009139B6"/>
     <w:pPr>
       <w:spacing w:after="120"/>
     </w:pPr>
   </w:style>
-  <w:style w:type="paragraph" w:styleId="List">
+  <w:style w:type="paragraph" w:styleId="a3">
     <w:name w:val="List"/>
     <w:basedOn w:val="Textbody"/>
     <w:rsid w:val="009139B6"/>
   </w:style>
-  <w:style w:type="paragraph" w:styleId="Caption">
+  <w:style w:type="paragraph" w:styleId="a4">
     <w:name w:val="caption"/>
-    <w:basedOn w:val="Normal"/>
+    <w:basedOn w:val="a"/>
     <w:rsid w:val="009139B6"/>
     <w:pPr>
       <w:suppressLineNumbers/>
@@ -342,11 +2056,247 @@
   </w:style>
   <w:style w:type="paragraph" w:customStyle="1" w:styleId="Index">
     <w:name w:val="Index"/>
-    <w:basedOn w:val="Normal"/>
+    <w:basedOn w:val="a"/>
     <w:rsid w:val="009139B6"/>
     <w:pPr>
       <w:suppressLineNumbers/>
     </w:pPr>
+  </w:style>
+  <w:style w:type="paragraph" w:styleId="a5">
+    <w:name w:val="List Paragraph"/>
+    <w:basedOn w:val="a"/>
+    <w:uiPriority w:val="34"/>
+    <w:qFormat/>
+    <w:rsid w:val="00B4542A"/>
+    <w:pPr>
+      <w:ind w:left="720"/>
+      <w:contextualSpacing/>
+    </w:pPr>
+    <w:rPr>
+      <w:rFonts w:cs="Mangal"/>
+      <w:szCs w:val="21"/>
+    </w:rPr>
+  </w:style>
+  <w:style w:type="paragraph" w:styleId="a6">
+    <w:name w:val="Balloon Text"/>
+    <w:basedOn w:val="a"/>
+    <w:link w:val="a7"/>
+    <w:uiPriority w:val="99"/>
+    <w:semiHidden/>
+    <w:unhideWhenUsed/>
+    <w:rsid w:val="00771442"/>
+    <w:pPr>
+      <w:spacing w:after="0" w:line="240" w:lineRule="auto"/>
+    </w:pPr>
+    <w:rPr>
+      <w:rFonts w:ascii="Tahoma" w:hAnsi="Tahoma" w:cs="Mangal"/>
+      <w:sz w:val="16"/>
+      <w:szCs w:val="14"/>
+    </w:rPr>
+  </w:style>
+  <w:style w:type="character" w:customStyle="1" w:styleId="a7">
+    <w:name w:val="Текст выноски Знак"/>
+    <w:basedOn w:val="a0"/>
+    <w:link w:val="a6"/>
+    <w:uiPriority w:val="99"/>
+    <w:semiHidden/>
+    <w:rsid w:val="00771442"/>
+    <w:rPr>
+      <w:rFonts w:ascii="Tahoma" w:eastAsia="Droid Sans Fallback" w:hAnsi="Tahoma" w:cs="Mangal"/>
+      <w:sz w:val="16"/>
+      <w:szCs w:val="14"/>
+      <w:lang w:eastAsia="zh-CN" w:bidi="hi-IN"/>
+    </w:rPr>
+  </w:style>
+</w:styles>
+</file>
+
+<file path=word/stylesWithEffects.xml><?xml version="1.0" encoding="utf-8"?>
+<w:styles xmlns:wpc="http://schemas.microsoft.com/office/word/2010/wordprocessingCanvas" xmlns:mc="http://schemas.openxmlformats.org/markup-compatibility/2006" xmlns:o="urn:schemas-microsoft-com:office:office" xmlns:r="http://schemas.openxmlformats.org/officeDocument/2006/relationships" xmlns:m="http://schemas.openxmlformats.org/officeDocument/2006/math" xmlns:v="urn:schemas-microsoft-com:vml" xmlns:wp14="http://schemas.microsoft.com/office/word/2010/wordprocessingDrawing" xmlns:wp="http://schemas.openxmlformats.org/drawingml/2006/wordprocessingDrawing" xmlns:w10="urn:schemas-microsoft-com:office:word" xmlns:w="http://schemas.openxmlformats.org/wordprocessingml/2006/main" xmlns:w14="http://schemas.microsoft.com/office/word/2010/wordml" xmlns:wpg="http://schemas.microsoft.com/office/word/2010/wordprocessingGroup" xmlns:wpi="http://schemas.microsoft.com/office/word/2010/wordprocessingInk" xmlns:wne="http://schemas.microsoft.com/office/word/2006/wordml" xmlns:wps="http://schemas.microsoft.com/office/word/2010/wordprocessingShape" mc:Ignorable="w14 wp14">
+  <w:docDefaults>
+    <w:rPrDefault>
+      <w:rPr>
+        <w:rFonts w:asciiTheme="minorHAnsi" w:eastAsiaTheme="minorEastAsia" w:hAnsiTheme="minorHAnsi" w:cstheme="minorBidi"/>
+        <w:sz w:val="22"/>
+        <w:szCs w:val="22"/>
+        <w:lang w:val="ru-RU" w:eastAsia="ru-RU" w:bidi="ar-SA"/>
+      </w:rPr>
+    </w:rPrDefault>
+    <w:pPrDefault>
+      <w:pPr>
+        <w:spacing w:after="200" w:line="276" w:lineRule="auto"/>
+      </w:pPr>
+    </w:pPrDefault>
+  </w:docDefaults>
+  <w:latentStyles w:defLockedState="0" w:defUIPriority="99" w:defSemiHidden="1" w:defUnhideWhenUsed="1" w:defQFormat="0" w:count="267">
+    <w:lsdException w:name="Normal" w:semiHidden="0" w:uiPriority="0" w:unhideWhenUsed="0" w:qFormat="1"/>
+    <w:lsdException w:name="heading 1" w:semiHidden="0" w:uiPriority="9" w:unhideWhenUsed="0" w:qFormat="1"/>
+    <w:lsdException w:name="heading 2" w:uiPriority="9" w:qFormat="1"/>
+    <w:lsdException w:name="heading 3" w:uiPriority="9" w:qFormat="1"/>
+    <w:lsdException w:name="heading 4" w:uiPriority="9" w:qFormat="1"/>
+    <w:lsdException w:name="heading 5" w:uiPriority="9" w:qFormat="1"/>
+    <w:lsdException w:name="heading 6" w:uiPriority="9" w:qFormat="1"/>
+    <w:lsdException w:name="heading 7" w:uiPriority="9" w:qFormat="1"/>
+    <w:lsdException w:name="heading 8" w:uiPriority="9" w:qFormat="1"/>
+    <w:lsdException w:name="heading 9" w:uiPriority="9" w:qFormat="1"/>
+    <w:lsdException w:name="toc 1" w:uiPriority="39"/>
+    <w:lsdException w:name="toc 2" w:uiPriority="39"/>
+    <w:lsdException w:name="toc 3" w:uiPriority="39"/>
+    <w:lsdException w:name="toc 4" w:uiPriority="39"/>
+    <w:lsdException w:name="toc 5" w:uiPriority="39"/>
+    <w:lsdException w:name="toc 6" w:uiPriority="39"/>
+    <w:lsdException w:name="toc 7" w:uiPriority="39"/>
+    <w:lsdException w:name="toc 8" w:uiPriority="39"/>
+    <w:lsdException w:name="toc 9" w:uiPriority="39"/>
+    <w:lsdException w:name="caption" w:uiPriority="35" w:qFormat="1"/>
+    <w:lsdException w:name="Title" w:semiHidden="0" w:uiPriority="10" w:unhideWhenUsed="0" w:qFormat="1"/>
+    <w:lsdException w:name="Default Paragraph Font" w:uiPriority="1"/>
+    <w:lsdException w:name="Subtitle" w:semiHidden="0" w:uiPriority="11" w:unhideWhenUsed="0" w:qFormat="1"/>
+    <w:lsdException w:name="Strong" w:semiHidden="0" w:uiPriority="22" w:unhideWhenUsed="0" w:qFormat="1"/>
+    <w:lsdException w:name="Emphasis" w:semiHidden="0" w:uiPriority="20" w:unhideWhenUsed="0" w:qFormat="1"/>
+    <w:lsdException w:name="Table Grid" w:semiHidden="0" w:uiPriority="59" w:unhideWhenUsed="0"/>
+    <w:lsdException w:name="Placeholder Text" w:unhideWhenUsed="0"/>
+    <w:lsdException w:name="No Spacing" w:semiHidden="0" w:uiPriority="1" w:unhideWhenUsed="0" w:qFormat="1"/>
+    <w:lsdException w:name="Light Shading" w:semiHidden="0" w:uiPriority="60" w:unhideWhenUsed="0"/>
+    <w:lsdException w:name="Light List" w:semiHidden="0" w:uiPriority="61" w:unhideWhenUsed="0"/>
+    <w:lsdException w:name="Light Grid" w:semiHidden="0" w:uiPriority="62" w:unhideWhenUsed="0"/>
+    <w:lsdException w:name="Medium Shading 1" w:semiHidden="0" w:uiPriority="63" w:unhideWhenUsed="0"/>
+    <w:lsdException w:name="Medium Shading 2" w:semiHidden="0" w:uiPriority="64" w:unhideWhenUsed="0"/>
+    <w:lsdException w:name="Medium List 1" w:semiHidden="0" w:uiPriority="65" w:unhideWhenUsed="0"/>
+    <w:lsdException w:name="Medium List 2" w:semiHidden="0" w:uiPriority="66" w:unhideWhenUsed="0"/>
+    <w:lsdException w:name="Medium Grid 1" w:semiHidden="0" w:uiPriority="67" w:unhideWhenUsed="0"/>
+    <w:lsdException w:name="Medium Grid 2" w:semiHidden="0" w:uiPriority="68" w:unhideWhenUsed="0"/>
+    <w:lsdException w:name="Medium Grid 3" w:semiHidden="0" w:uiPriority="69" w:unhideWhenUsed="0"/>
+    <w:lsdException w:name="Dark List" w:semiHidden="0" w:uiPriority="70" w:unhideWhenUsed="0"/>
+    <w:lsdException w:name="Colorful Shading" w:semiHidden="0" w:uiPriority="71" w:unhideWhenUsed="0"/>
+    <w:lsdException w:name="Colorful List" w:semiHidden="0" w:uiPriority="72" w:unhideWhenUsed="0"/>
+    <w:lsdException w:name="Colorful Grid" w:semiHidden="0" w:uiPriority="73" w:unhideWhenUsed="0"/>
+    <w:lsdException w:name="Light Shading Accent 1" w:semiHidden="0" w:uiPriority="60" w:unhideWhenUsed="0"/>
+    <w:lsdException w:name="Light List Accent 1" w:semiHidden="0" w:uiPriority="61" w:unhideWhenUsed="0"/>
+    <w:lsdException w:name="Light Grid Accent 1" w:semiHidden="0" w:uiPriority="62" w:unhideWhenUsed="0"/>
+    <w:lsdException w:name="Medium Shading 1 Accent 1" w:semiHidden="0" w:uiPriority="63" w:unhideWhenUsed="0"/>
+    <w:lsdException w:name="Medium Shading 2 Accent 1" w:semiHidden="0" w:uiPriority="64" w:unhideWhenUsed="0"/>
+    <w:lsdException w:name="Medium List 1 Accent 1" w:semiHidden="0" w:uiPriority="65" w:unhideWhenUsed="0"/>
+    <w:lsdException w:name="Revision" w:unhideWhenUsed="0"/>
+    <w:lsdException w:name="List Paragraph" w:semiHidden="0" w:uiPriority="34" w:unhideWhenUsed="0" w:qFormat="1"/>
+    <w:lsdException w:name="Quote" w:semiHidden="0" w:uiPriority="29" w:unhideWhenUsed="0" w:qFormat="1"/>
+    <w:lsdException w:name="Intense Quote" w:semiHidden="0" w:uiPriority="30" w:unhideWhenUsed="0" w:qFormat="1"/>
+    <w:lsdException w:name="Medium List 2 Accent 1" w:semiHidden="0" w:uiPriority="66" w:unhideWhenUsed="0"/>
+    <w:lsdException w:name="Medium Grid 1 Accent 1" w:semiHidden="0" w:uiPriority="67" w:unhideWhenUsed="0"/>
+    <w:lsdException w:name="Medium Grid 2 Accent 1" w:semiHidden="0" w:uiPriority="68" w:unhideWhenUsed="0"/>
+    <w:lsdException w:name="Medium Grid 3 Accent 1" w:semiHidden="0" w:uiPriority="69" w:unhideWhenUsed="0"/>
+    <w:lsdException w:name="Dark List Accent 1" w:semiHidden="0" w:uiPriority="70" w:unhideWhenUsed="0"/>
+    <w:lsdException w:name="Colorful Shading Accent 1" w:semiHidden="0" w:uiPriority="71" w:unhideWhenUsed="0"/>
+    <w:lsdException w:name="Colorful List Accent 1" w:semiHidden="0" w:uiPriority="72" w:unhideWhenUsed="0"/>
+    <w:lsdException w:name="Colorful Grid Accent 1" w:semiHidden="0" w:uiPriority="73" w:unhideWhenUsed="0"/>
+    <w:lsdException w:name="Light Shading Accent 2" w:semiHidden="0" w:uiPriority="60" w:unhideWhenUsed="0"/>
+    <w:lsdException w:name="Light List Accent 2" w:semiHidden="0" w:uiPriority="61" w:unhideWhenUsed="0"/>
+    <w:lsdException w:name="Light Grid Accent 2" w:semiHidden="0" w:uiPriority="62" w:unhideWhenUsed="0"/>
+    <w:lsdException w:name="Medium Shading 1 Accent 2" w:semiHidden="0" w:uiPriority="63" w:unhideWhenUsed="0"/>
+    <w:lsdException w:name="Medium Shading 2 Accent 2" w:semiHidden="0" w:uiPriority="64" w:unhideWhenUsed="0"/>
+    <w:lsdException w:name="Medium List 1 Accent 2" w:semiHidden="0" w:uiPriority="65" w:unhideWhenUsed="0"/>
+    <w:lsdException w:name="Medium List 2 Accent 2" w:semiHidden="0" w:uiPriority="66" w:unhideWhenUsed="0"/>
+    <w:lsdException w:name="Medium Grid 1 Accent 2" w:semiHidden="0" w:uiPriority="67" w:unhideWhenUsed="0"/>
+    <w:lsdException w:name="Medium Grid 2 Accent 2" w:semiHidden="0" w:uiPriority="68" w:unhideWhenUsed="0"/>
+    <w:lsdException w:name="Medium Grid 3 Accent 2" w:semiHidden="0" w:uiPriority="69" w:unhideWhenUsed="0"/>
+    <w:lsdException w:name="Dark List Accent 2" w:semiHidden="0" w:uiPriority="70" w:unhideWhenUsed="0"/>
+    <w:lsdException w:name="Colorful Shading Accent 2" w:semiHidden="0" w:uiPriority="71" w:unhideWhenUsed="0"/>
+    <w:lsdException w:name="Colorful List Accent 2" w:semiHidden="0" w:uiPriority="72" w:unhideWhenUsed="0"/>
+    <w:lsdException w:name="Colorful Grid Accent 2" w:semiHidden="0" w:uiPriority="73" w:unhideWhenUsed="0"/>
+    <w:lsdException w:name="Light Shading Accent 3" w:semiHidden="0" w:uiPriority="60" w:unhideWhenUsed="0"/>
+    <w:lsdException w:name="Light List Accent 3" w:semiHidden="0" w:uiPriority="61" w:unhideWhenUsed="0"/>
+    <w:lsdException w:name="Light Grid Accent 3" w:semiHidden="0" w:uiPriority="62" w:unhideWhenUsed="0"/>
+    <w:lsdException w:name="Medium Shading 1 Accent 3" w:semiHidden="0" w:uiPriority="63" w:unhideWhenUsed="0"/>
+    <w:lsdException w:name="Medium Shading 2 Accent 3" w:semiHidden="0" w:uiPriority="64" w:unhideWhenUsed="0"/>
+    <w:lsdException w:name="Medium List 1 Accent 3" w:semiHidden="0" w:uiPriority="65" w:unhideWhenUsed="0"/>
+    <w:lsdException w:name="Medium List 2 Accent 3" w:semiHidden="0" w:uiPriority="66" w:unhideWhenUsed="0"/>
+    <w:lsdException w:name="Medium Grid 1 Accent 3" w:semiHidden="0" w:uiPriority="67" w:unhideWhenUsed="0"/>
+    <w:lsdException w:name="Medium Grid 2 Accent 3" w:semiHidden="0" w:uiPriority="68" w:unhideWhenUsed="0"/>
+    <w:lsdException w:name="Medium Grid 3 Accent 3" w:semiHidden="0" w:uiPriority="69" w:unhideWhenUsed="0"/>
+    <w:lsdException w:name="Dark List Accent 3" w:semiHidden="0" w:uiPriority="70" w:unhideWhenUsed="0"/>
+    <w:lsdException w:name="Colorful Shading Accent 3" w:semiHidden="0" w:uiPriority="71" w:unhideWhenUsed="0"/>
+    <w:lsdException w:name="Colorful List Accent 3" w:semiHidden="0" w:uiPriority="72" w:unhideWhenUsed="0"/>
+    <w:lsdException w:name="Colorful Grid Accent 3" w:semiHidden="0" w:uiPriority="73" w:unhideWhenUsed="0"/>
+    <w:lsdException w:name="Light Shading Accent 4" w:semiHidden="0" w:uiPriority="60" w:unhideWhenUsed="0"/>
+    <w:lsdException w:name="Light List Accent 4" w:semiHidden="0" w:uiPriority="61" w:unhideWhenUsed="0"/>
+    <w:lsdException w:name="Light Grid Accent 4" w:semiHidden="0" w:uiPriority="62" w:unhideWhenUsed="0"/>
+    <w:lsdException w:name="Medium Shading 1 Accent 4" w:semiHidden="0" w:uiPriority="63" w:unhideWhenUsed="0"/>
+    <w:lsdException w:name="Medium Shading 2 Accent 4" w:semiHidden="0" w:uiPriority="64" w:unhideWhenUsed="0"/>
+    <w:lsdException w:name="Medium List 1 Accent 4" w:semiHidden="0" w:uiPriority="65" w:unhideWhenUsed="0"/>
+    <w:lsdException w:name="Medium List 2 Accent 4" w:semiHidden="0" w:uiPriority="66" w:unhideWhenUsed="0"/>
+    <w:lsdException w:name="Medium Grid 1 Accent 4" w:semiHidden="0" w:uiPriority="67" w:unhideWhenUsed="0"/>
+    <w:lsdException w:name="Medium Grid 2 Accent 4" w:semiHidden="0" w:uiPriority="68" w:unhideWhenUsed="0"/>
+    <w:lsdException w:name="Medium Grid 3 Accent 4" w:semiHidden="0" w:uiPriority="69" w:unhideWhenUsed="0"/>
+    <w:lsdException w:name="Dark List Accent 4" w:semiHidden="0" w:uiPriority="70" w:unhideWhenUsed="0"/>
+    <w:lsdException w:name="Colorful Shading Accent 4" w:semiHidden="0" w:uiPriority="71" w:unhideWhenUsed="0"/>
+    <w:lsdException w:name="Colorful List Accent 4" w:semiHidden="0" w:uiPriority="72" w:unhideWhenUsed="0"/>
+    <w:lsdException w:name="Colorful Grid Accent 4" w:semiHidden="0" w:uiPriority="73" w:unhideWhenUsed="0"/>
+    <w:lsdException w:name="Light Shading Accent 5" w:semiHidden="0" w:uiPriority="60" w:unhideWhenUsed="0"/>
+    <w:lsdException w:name="Light List Accent 5" w:semiHidden="0" w:uiPriority="61" w:unhideWhenUsed="0"/>
+    <w:lsdException w:name="Light Grid Accent 5" w:semiHidden="0" w:uiPriority="62" w:unhideWhenUsed="0"/>
+    <w:lsdException w:name="Medium Shading 1 Accent 5" w:semiHidden="0" w:uiPriority="63" w:unhideWhenUsed="0"/>
+    <w:lsdException w:name="Medium Shading 2 Accent 5" w:semiHidden="0" w:uiPriority="64" w:unhideWhenUsed="0"/>
+    <w:lsdException w:name="Medium List 1 Accent 5" w:semiHidden="0" w:uiPriority="65" w:unhideWhenUsed="0"/>
+    <w:lsdException w:name="Medium List 2 Accent 5" w:semiHidden="0" w:uiPriority="66" w:unhideWhenUsed="0"/>
+    <w:lsdException w:name="Medium Grid 1 Accent 5" w:semiHidden="0" w:uiPriority="67" w:unhideWhenUsed="0"/>
+    <w:lsdException w:name="Medium Grid 2 Accent 5" w:semiHidden="0" w:uiPriority="68" w:unhideWhenUsed="0"/>
+    <w:lsdException w:name="Medium Grid 3 Accent 5" w:semiHidden="0" w:uiPriority="69" w:unhideWhenUsed="0"/>
+    <w:lsdException w:name="Dark List Accent 5" w:semiHidden="0" w:uiPriority="70" w:unhideWhenUsed="0"/>
+    <w:lsdException w:name="Colorful Shading Accent 5" w:semiHidden="0" w:uiPriority="71" w:unhideWhenUsed="0"/>
+    <w:lsdException w:name="Colorful List Accent 5" w:semiHidden="0" w:uiPriority="72" w:unhideWhenUsed="0"/>
+    <w:lsdException w:name="Colorful Grid Accent 5" w:semiHidden="0" w:uiPriority="73" w:unhideWhenUsed="0"/>
+    <w:lsdException w:name="Light Shading Accent 6" w:semiHidden="0" w:uiPriority="60" w:unhideWhenUsed="0"/>
+    <w:lsdException w:name="Light List Accent 6" w:semiHidden="0" w:uiPriority="61" w:unhideWhenUsed="0"/>
+    <w:lsdException w:name="Light Grid Accent 6" w:semiHidden="0" w:uiPriority="62" w:unhideWhenUsed="0"/>
+    <w:lsdException w:name="Medium Shading 1 Accent 6" w:semiHidden="0" w:uiPriority="63" w:unhideWhenUsed="0"/>
+    <w:lsdException w:name="Medium Shading 2 Accent 6" w:semiHidden="0" w:uiPriority="64" w:unhideWhenUsed="0"/>
+    <w:lsdException w:name="Medium List 1 Accent 6" w:semiHidden="0" w:uiPriority="65" w:unhideWhenUsed="0"/>
+    <w:lsdException w:name="Medium List 2 Accent 6" w:semiHidden="0" w:uiPriority="66" w:unhideWhenUsed="0"/>
+    <w:lsdException w:name="Medium Grid 1 Accent 6" w:semiHidden="0" w:uiPriority="67" w:unhideWhenUsed="0"/>
+    <w:lsdException w:name="Medium Grid 2 Accent 6" w:semiHidden="0" w:uiPriority="68" w:unhideWhenUsed="0"/>
+    <w:lsdException w:name="Medium Grid 3 Accent 6" w:semiHidden="0" w:uiPriority="69" w:unhideWhenUsed="0"/>
+    <w:lsdException w:name="Dark List Accent 6" w:semiHidden="0" w:uiPriority="70" w:unhideWhenUsed="0"/>
+    <w:lsdException w:name="Colorful Shading Accent 6" w:semiHidden="0" w:uiPriority="71" w:unhideWhenUsed="0"/>
+    <w:lsdException w:name="Colorful List Accent 6" w:semiHidden="0" w:uiPriority="72" w:unhideWhenUsed="0"/>
+    <w:lsdException w:name="Colorful Grid Accent 6" w:semiHidden="0" w:uiPriority="73" w:unhideWhenUsed="0"/>
+    <w:lsdException w:name="Subtle Emphasis" w:semiHidden="0" w:uiPriority="19" w:unhideWhenUsed="0" w:qFormat="1"/>
+    <w:lsdException w:name="Intense Emphasis" w:semiHidden="0" w:uiPriority="21" w:unhideWhenUsed="0" w:qFormat="1"/>
+    <w:lsdException w:name="Subtle Reference" w:semiHidden="0" w:uiPriority="31" w:unhideWhenUsed="0" w:qFormat="1"/>
+    <w:lsdException w:name="Intense Reference" w:semiHidden="0" w:uiPriority="32" w:unhideWhenUsed="0" w:qFormat="1"/>
+    <w:lsdException w:name="Book Title" w:semiHidden="0" w:uiPriority="33" w:unhideWhenUsed="0" w:qFormat="1"/>
+    <w:lsdException w:name="Bibliography" w:uiPriority="37"/>
+    <w:lsdException w:name="TOC Heading" w:uiPriority="39" w:qFormat="1"/>
+  </w:latentStyles>
+  <w:style w:type="paragraph" w:default="1" w:styleId="a">
+    <w:name w:val="Normal"/>
+    <w:qFormat/>
+  </w:style>
+  <w:style w:type="character" w:default="1" w:styleId="a0">
+    <w:name w:val="Default Paragraph Font"/>
+    <w:uiPriority w:val="1"/>
+    <w:semiHidden/>
+    <w:unhideWhenUsed/>
+  </w:style>
+  <w:style w:type="table" w:default="1" w:styleId="a1">
+    <w:name w:val="Normal Table"/>
+    <w:uiPriority w:val="99"/>
+    <w:semiHidden/>
+    <w:unhideWhenUsed/>
+    <w:tblPr>
+      <w:tblInd w:w="0" w:type="dxa"/>
+      <w:tblCellMar>
+        <w:top w:w="0" w:type="dxa"/>
+        <w:left w:w="108" w:type="dxa"/>
+        <w:bottom w:w="0" w:type="dxa"/>
+        <w:right w:w="108" w:type="dxa"/>
+      </w:tblCellMar>
+    </w:tblPr>
+  </w:style>
+  <w:style w:type="numbering" w:default="1" w:styleId="a2">
+    <w:name w:val="No List"/>
+    <w:uiPriority w:val="99"/>
+    <w:semiHidden/>
+    <w:unhideWhenUsed/>
   </w:style>
 </w:styles>
 </file>
@@ -632,4 +2582,16 @@
   <a:objectDefaults/>
   <a:extraClrSchemeLst/>
 </a:theme>
+</file>
+
+<file path=customXml/item1.xml><?xml version="1.0" encoding="utf-8"?>
+<b:Sources xmlns:b="http://schemas.openxmlformats.org/officeDocument/2006/bibliography" xmlns="http://schemas.openxmlformats.org/officeDocument/2006/bibliography" SelectedStyle="\APA.XSL" StyleName="APA"/>
+</file>
+
+<file path=customXml/itemProps1.xml><?xml version="1.0" encoding="utf-8"?>
+<ds:datastoreItem xmlns:ds="http://schemas.openxmlformats.org/officeDocument/2006/customXml" ds:itemID="{218FF7FE-65A9-4082-A4EE-A4761BB5FA8C}">
+  <ds:schemaRefs>
+    <ds:schemaRef ds:uri="http://schemas.openxmlformats.org/officeDocument/2006/bibliography"/>
+  </ds:schemaRefs>
+</ds:datastoreItem>
 </file>
</xml_diff>